<commit_message>
Updating resume and major
</commit_message>
<xml_diff>
--- a/files/Resume.docx
+++ b/files/Resume.docx
@@ -237,221 +237,200 @@
           <w:i/>
           <w:iCs/>
         </w:rPr>
-        <w:t>Bachelor of Science in Computer</w:t>
-      </w:r>
-      <w:r>
-        <w:rPr>
-          <w:i/>
-          <w:iCs/>
+        <w:t xml:space="preserve">Bachelor of Science </w:t>
+      </w:r>
+      <w:r>
+        <w:rPr>
+          <w:i/>
+          <w:iCs/>
+        </w:rPr>
+        <w:t>in Computer Science and Engineering</w:t>
+      </w:r>
+    </w:p>
+    <w:p>
+      <w:pPr>
+        <w:rPr>
+          <w:i/>
+          <w:iCs/>
+        </w:rPr>
+      </w:pPr>
+      <w:r>
+        <w:rPr>
+          <w:i/>
+          <w:iCs/>
+        </w:rPr>
+        <w:t>Expected to graduate in 2021</w:t>
+      </w:r>
+    </w:p>
+    <w:p>
+      <w:pPr>
+        <w:rPr>
+          <w:i/>
+          <w:iCs/>
+        </w:rPr>
+      </w:pPr>
+    </w:p>
+    <w:p>
+      <w:pPr>
+        <w:rPr>
+          <w:b/>
+          <w:bCs/>
+        </w:rPr>
+      </w:pPr>
+      <w:r>
+        <w:rPr>
+          <w:b/>
+          <w:bCs/>
+        </w:rPr>
+        <w:t xml:space="preserve">SKILLS </w:t>
+      </w:r>
+    </w:p>
+    <w:p>
+      <w:pPr>
+        <w:rPr>
+          <w:bCs/>
+        </w:rPr>
+      </w:pPr>
+      <w:r>
+        <w:rPr>
+          <w:bCs/>
+          <w:i/>
+          <w:iCs/>
+          <w:u w:val="single"/>
+        </w:rPr>
+        <w:t>Programming Languages/Skills</w:t>
+      </w:r>
+      <w:r>
+        <w:rPr>
+          <w:bCs/>
+          <w:i/>
+          <w:iCs/>
+        </w:rPr>
+        <w:t xml:space="preserve">: </w:t>
+      </w:r>
+      <w:r>
+        <w:rPr>
+          <w:bCs/>
+        </w:rPr>
+        <w:t>Java with JavaFX Framework, C</w:t>
+      </w:r>
+      <w:r>
+        <w:rPr>
+          <w:bCs/>
+        </w:rPr>
+        <w:t xml:space="preserve">, </w:t>
+      </w:r>
+      <w:r>
+        <w:rPr>
+          <w:bCs/>
+        </w:rPr>
+        <w:t>C++</w:t>
+      </w:r>
+      <w:r>
+        <w:rPr>
+          <w:bCs/>
+        </w:rPr>
+        <w:t xml:space="preserve">, Swift, </w:t>
+      </w:r>
+      <w:r>
+        <w:rPr>
+          <w:bCs/>
+        </w:rPr>
+        <w:t xml:space="preserve">Shell </w:t>
+      </w:r>
+      <w:r>
+        <w:rPr>
+          <w:bCs/>
+        </w:rPr>
+        <w:t xml:space="preserve">Script, Data Structures, </w:t>
+      </w:r>
+      <w:r>
+        <w:rPr>
+          <w:bCs/>
         </w:rPr>
         <w:t xml:space="preserve"> </w:t>
       </w:r>
-      <w:r>
-        <w:rPr>
-          <w:i/>
-          <w:iCs/>
-        </w:rPr>
-        <w:t>Science</w:t>
-      </w:r>
-      <w:r>
-        <w:rPr>
-          <w:i/>
-          <w:iCs/>
-        </w:rPr>
-        <w:t xml:space="preserve"> – Software Engineering Option</w:t>
-      </w:r>
-    </w:p>
-    <w:p>
-      <w:pPr>
-        <w:rPr>
-          <w:i/>
-          <w:iCs/>
-        </w:rPr>
-      </w:pPr>
-      <w:r>
-        <w:rPr>
-          <w:i/>
-          <w:iCs/>
-        </w:rPr>
-        <w:t>Expected to graduate in 2021</w:t>
-      </w:r>
-    </w:p>
-    <w:p>
-      <w:pPr>
-        <w:rPr>
-          <w:i/>
-          <w:iCs/>
-        </w:rPr>
-      </w:pPr>
+    </w:p>
+    <w:p>
+      <w:pPr>
+        <w:ind w:firstLine="720"/>
+        <w:rPr>
+          <w:bCs/>
+        </w:rPr>
+      </w:pPr>
+      <w:r>
+        <w:rPr>
+          <w:bCs/>
+        </w:rPr>
+        <w:t xml:space="preserve">Algorithms, </w:t>
+      </w:r>
+      <w:r>
+        <w:rPr>
+          <w:bCs/>
+        </w:rPr>
+        <w:t>Software Design Patterns</w:t>
+      </w:r>
+    </w:p>
+    <w:p>
+      <w:pPr>
+        <w:rPr>
+          <w:bCs/>
+        </w:rPr>
+      </w:pPr>
+      <w:r>
+        <w:rPr>
+          <w:bCs/>
+          <w:i/>
+          <w:iCs/>
+          <w:u w:val="single"/>
+        </w:rPr>
+        <w:t>Tools/Environment</w:t>
+      </w:r>
+      <w:r>
+        <w:rPr>
+          <w:bCs/>
+          <w:i/>
+          <w:iCs/>
+        </w:rPr>
+        <w:t xml:space="preserve">: </w:t>
+      </w:r>
+      <w:r>
+        <w:rPr>
+          <w:bCs/>
+          <w:iCs/>
+        </w:rPr>
+        <w:t xml:space="preserve">Bash, </w:t>
+      </w:r>
+      <w:r>
+        <w:rPr>
+          <w:bCs/>
+        </w:rPr>
+        <w:t xml:space="preserve">Git, GitHub, </w:t>
+      </w:r>
+      <w:r>
+        <w:rPr>
+          <w:bCs/>
+        </w:rPr>
+        <w:t xml:space="preserve">GitLab, </w:t>
+      </w:r>
+      <w:r>
+        <w:rPr>
+          <w:bCs/>
+        </w:rPr>
+        <w:t xml:space="preserve">BitBucket, Linux, macOS, Windows, Jenkins, GCC, Eclipse, </w:t>
+      </w:r>
     </w:p>
     <w:p>
       <w:pPr>
         <w:rPr>
           <w:b/>
-          <w:bCs/>
-        </w:rPr>
-      </w:pPr>
-      <w:r>
-        <w:rPr>
-          <w:b/>
-          <w:bCs/>
-        </w:rPr>
-        <w:t xml:space="preserve">SKILLS </w:t>
-      </w:r>
-    </w:p>
-    <w:p>
-      <w:pPr>
-        <w:rPr>
-          <w:bCs/>
-        </w:rPr>
-      </w:pPr>
-      <w:r>
-        <w:rPr>
-          <w:bCs/>
-          <w:i/>
-          <w:iCs/>
-          <w:u w:val="single"/>
-        </w:rPr>
-        <w:t>Programming Languages/Skills</w:t>
-      </w:r>
-      <w:r>
-        <w:rPr>
-          <w:bCs/>
-          <w:i/>
-          <w:iCs/>
-        </w:rPr>
-        <w:t xml:space="preserve">: </w:t>
-      </w:r>
-      <w:r>
-        <w:rPr>
-          <w:bCs/>
-        </w:rPr>
-        <w:t>Java with JavaFX Framework, C</w:t>
-      </w:r>
-      <w:r>
-        <w:rPr>
-          <w:bCs/>
-        </w:rPr>
-        <w:t xml:space="preserve">, </w:t>
-      </w:r>
-      <w:r>
-        <w:rPr>
-          <w:bCs/>
-        </w:rPr>
-        <w:t>C++</w:t>
-      </w:r>
-      <w:r>
-        <w:rPr>
-          <w:bCs/>
-        </w:rPr>
-        <w:t xml:space="preserve">, Swift, </w:t>
-      </w:r>
-      <w:r>
-        <w:rPr>
-          <w:bCs/>
-        </w:rPr>
-        <w:t xml:space="preserve">Shell </w:t>
-      </w:r>
-      <w:r>
-        <w:rPr>
-          <w:bCs/>
-        </w:rPr>
-        <w:t xml:space="preserve">Script, Data Structures, </w:t>
-      </w:r>
-      <w:r>
-        <w:rPr>
-          <w:bCs/>
-        </w:rPr>
-        <w:t xml:space="preserve"> </w:t>
-      </w:r>
-    </w:p>
-    <w:p>
-      <w:pPr>
-        <w:ind w:firstLine="720"/>
-        <w:rPr>
-          <w:bCs/>
-        </w:rPr>
-      </w:pPr>
-      <w:r>
-        <w:rPr>
-          <w:bCs/>
-        </w:rPr>
-        <w:t xml:space="preserve">Algorithms, </w:t>
-      </w:r>
-      <w:r>
-        <w:rPr>
-          <w:bCs/>
-        </w:rPr>
-        <w:t>Software Design Patterns</w:t>
-      </w:r>
-    </w:p>
-    <w:p>
-      <w:pPr>
-        <w:rPr>
-          <w:bCs/>
-        </w:rPr>
-      </w:pPr>
-      <w:r>
-        <w:rPr>
-          <w:bCs/>
-          <w:i/>
-          <w:iCs/>
-          <w:u w:val="single"/>
-        </w:rPr>
-        <w:t>Tools/Environment</w:t>
-      </w:r>
-      <w:r>
-        <w:rPr>
-          <w:bCs/>
-          <w:i/>
-          <w:iCs/>
-        </w:rPr>
-        <w:t xml:space="preserve">: </w:t>
-      </w:r>
-      <w:r>
-        <w:rPr>
-          <w:bCs/>
-          <w:iCs/>
-        </w:rPr>
-        <w:t xml:space="preserve">Bash, </w:t>
-      </w:r>
-      <w:r>
-        <w:rPr>
-          <w:bCs/>
-        </w:rPr>
-        <w:t xml:space="preserve">Git, GitHub, </w:t>
-      </w:r>
-      <w:r>
-        <w:rPr>
-          <w:bCs/>
-        </w:rPr>
-        <w:t xml:space="preserve">GitLab, </w:t>
-      </w:r>
-      <w:r>
-        <w:rPr>
-          <w:bCs/>
-        </w:rPr>
-        <w:t xml:space="preserve">BitBucket, Linux, macOS, Windows, Jenkins, GCC, Eclipse, </w:t>
-      </w:r>
-    </w:p>
-    <w:p>
-      <w:pPr>
-        <w:rPr>
-          <w:b/>
-        </w:rPr>
-      </w:pPr>
-      <w:r>
-        <w:rPr>
-          <w:bCs/>
-        </w:rPr>
-        <w:t xml:space="preserve">         </w:t>
-      </w:r>
-      <w:proofErr w:type="spellStart"/>
-      <w:r>
-        <w:rPr>
-          <w:bCs/>
-        </w:rPr>
-        <w:t>X</w:t>
+        </w:rPr>
+      </w:pPr>
+      <w:r>
+        <w:rPr>
+          <w:bCs/>
+        </w:rPr>
+        <w:t xml:space="preserve">         X</w:t>
       </w:r>
       <w:r>
         <w:rPr>
@@ -463,14 +442,7 @@
         <w:rPr>
           <w:bCs/>
         </w:rPr>
-        <w:t>ode</w:t>
-      </w:r>
-      <w:proofErr w:type="spellEnd"/>
-      <w:r>
-        <w:rPr>
-          <w:bCs/>
-        </w:rPr>
-        <w:t>, Atom, Vim, Dreamweaver, Photoshop</w:t>
+        <w:t>ode, Atom, Vim, Dreamweaver, Photoshop</w:t>
       </w:r>
       <w:r>
         <w:rPr>
@@ -606,25 +578,7 @@
           <w:i/>
           <w:iCs/>
         </w:rPr>
-        <w:t xml:space="preserve">Used Java for </w:t>
-      </w:r>
-      <w:proofErr w:type="gramStart"/>
-      <w:r>
-        <w:rPr>
-          <w:bCs/>
-          <w:i/>
-          <w:iCs/>
-        </w:rPr>
-        <w:t>back-end</w:t>
-      </w:r>
-      <w:proofErr w:type="gramEnd"/>
-      <w:r>
-        <w:rPr>
-          <w:bCs/>
-          <w:i/>
-          <w:iCs/>
-        </w:rPr>
-        <w:t xml:space="preserve">, JavaFX GUI framework for </w:t>
+        <w:t xml:space="preserve">Used Java for back-end, JavaFX GUI framework for </w:t>
       </w:r>
       <w:r>
         <w:rPr>
@@ -746,7 +700,17 @@
           <w:i/>
           <w:iCs/>
         </w:rPr>
-        <w:t>Internship extended as a remote job at the end of the summer internship</w:t>
+        <w:t>Internship extended as a remote job at the end of t</w:t>
+      </w:r>
+      <w:bookmarkStart w:id="0" w:name="_GoBack"/>
+      <w:bookmarkEnd w:id="0"/>
+      <w:r>
+        <w:rPr>
+          <w:bCs/>
+          <w:i/>
+          <w:iCs/>
+        </w:rPr>
+        <w:t>he summer internship</w:t>
       </w:r>
     </w:p>
     <w:p>
@@ -898,8 +862,6 @@
         </w:rPr>
         <w:t xml:space="preserve">, </w:t>
       </w:r>
-      <w:bookmarkStart w:id="0" w:name="_GoBack"/>
-      <w:bookmarkEnd w:id="0"/>
       <w:r>
         <w:rPr>
           <w:i/>
@@ -2543,7 +2505,7 @@
     </w:rPrDefault>
     <w:pPrDefault/>
   </w:docDefaults>
-  <w:latentStyles w:defLockedState="0" w:defUIPriority="99" w:defSemiHidden="0" w:defUnhideWhenUsed="0" w:defQFormat="0" w:count="377">
+  <w:latentStyles w:defLockedState="0" w:defUIPriority="99" w:defSemiHidden="0" w:defUnhideWhenUsed="0" w:defQFormat="0" w:count="376">
     <w:lsdException w:name="Normal" w:uiPriority="0" w:qFormat="1"/>
     <w:lsdException w:name="heading 1" w:uiPriority="9" w:qFormat="1"/>
     <w:lsdException w:name="heading 2" w:semiHidden="1" w:uiPriority="9" w:unhideWhenUsed="1" w:qFormat="1"/>
@@ -2918,7 +2880,6 @@
     <w:lsdException w:name="Mention" w:semiHidden="1" w:unhideWhenUsed="1"/>
     <w:lsdException w:name="Smart Hyperlink" w:semiHidden="1" w:unhideWhenUsed="1"/>
     <w:lsdException w:name="Smart Link" w:semiHidden="1" w:unhideWhenUsed="1"/>
-    <w:lsdException w:name="Smart Link Error" w:semiHidden="1" w:unhideWhenUsed="1"/>
   </w:latentStyles>
   <w:style w:type="paragraph" w:default="1" w:styleId="Normal">
     <w:name w:val="Normal"/>

</xml_diff>

<commit_message>
Updating index and resume
</commit_message>
<xml_diff>
--- a/files/Resume.docx
+++ b/files/Resume.docx
@@ -1,6 +1,6 @@
 
 <file path=word/document.xml><?xml version="1.0" encoding="utf-8"?>
-<w:document xmlns:wpc="http://schemas.microsoft.com/office/word/2010/wordprocessingCanvas" xmlns:cx="http://schemas.microsoft.com/office/drawing/2014/chartex" xmlns:cx1="http://schemas.microsoft.com/office/drawing/2015/9/8/chartex" xmlns:cx2="http://schemas.microsoft.com/office/drawing/2015/10/21/chartex" xmlns:cx3="http://schemas.microsoft.com/office/drawing/2016/5/9/chartex" xmlns:cx4="http://schemas.microsoft.com/office/drawing/2016/5/10/chartex" xmlns:cx5="http://schemas.microsoft.com/office/drawing/2016/5/11/chartex" xmlns:cx6="http://schemas.microsoft.com/office/drawing/2016/5/12/chartex" xmlns:cx7="http://schemas.microsoft.com/office/drawing/2016/5/13/chartex" xmlns:cx8="http://schemas.microsoft.com/office/drawing/2016/5/14/chartex" xmlns:mc="http://schemas.openxmlformats.org/markup-compatibility/2006" xmlns:aink="http://schemas.microsoft.com/office/drawing/2016/ink" xmlns:am3d="http://schemas.microsoft.com/office/drawing/2017/model3d" xmlns:o="urn:schemas-microsoft-com:office:office" xmlns:r="http://schemas.openxmlformats.org/officeDocument/2006/relationships" xmlns:m="http://schemas.openxmlformats.org/officeDocument/2006/math" xmlns:v="urn:schemas-microsoft-com:vml" xmlns:wp14="http://schemas.microsoft.com/office/word/2010/wordprocessingDrawing" xmlns:wp="http://schemas.openxmlformats.org/drawingml/2006/wordprocessingDrawing" xmlns:w10="urn:schemas-microsoft-com:office:word" xmlns:w="http://schemas.openxmlformats.org/wordprocessingml/2006/main" xmlns:w14="http://schemas.microsoft.com/office/word/2010/wordml" xmlns:w15="http://schemas.microsoft.com/office/word/2012/wordml" xmlns:w16cid="http://schemas.microsoft.com/office/word/2016/wordml/cid" xmlns:w16se="http://schemas.microsoft.com/office/word/2015/wordml/symex" xmlns:wpg="http://schemas.microsoft.com/office/word/2010/wordprocessingGroup" xmlns:wpi="http://schemas.microsoft.com/office/word/2010/wordprocessingInk" xmlns:wne="http://schemas.microsoft.com/office/word/2006/wordml" xmlns:wps="http://schemas.microsoft.com/office/word/2010/wordprocessingShape" mc:Ignorable="w14 w15 w16se w16cid wp14">
+<w:document xmlns:wpc="http://schemas.microsoft.com/office/word/2010/wordprocessingCanvas" xmlns:cx="http://schemas.microsoft.com/office/drawing/2014/chartex" xmlns:cx1="http://schemas.microsoft.com/office/drawing/2015/9/8/chartex" xmlns:cx2="http://schemas.microsoft.com/office/drawing/2015/10/21/chartex" xmlns:cx3="http://schemas.microsoft.com/office/drawing/2016/5/9/chartex" xmlns:cx4="http://schemas.microsoft.com/office/drawing/2016/5/10/chartex" xmlns:cx5="http://schemas.microsoft.com/office/drawing/2016/5/11/chartex" xmlns:cx6="http://schemas.microsoft.com/office/drawing/2016/5/12/chartex" xmlns:cx7="http://schemas.microsoft.com/office/drawing/2016/5/13/chartex" xmlns:cx8="http://schemas.microsoft.com/office/drawing/2016/5/14/chartex" xmlns:mc="http://schemas.openxmlformats.org/markup-compatibility/2006" xmlns:aink="http://schemas.microsoft.com/office/drawing/2016/ink" xmlns:am3d="http://schemas.microsoft.com/office/drawing/2017/model3d" xmlns:o="urn:schemas-microsoft-com:office:office" xmlns:r="http://schemas.openxmlformats.org/officeDocument/2006/relationships" xmlns:m="http://schemas.openxmlformats.org/officeDocument/2006/math" xmlns:v="urn:schemas-microsoft-com:vml" xmlns:wp14="http://schemas.microsoft.com/office/word/2010/wordprocessingDrawing" xmlns:wp="http://schemas.openxmlformats.org/drawingml/2006/wordprocessingDrawing" xmlns:w10="urn:schemas-microsoft-com:office:word" xmlns:w="http://schemas.openxmlformats.org/wordprocessingml/2006/main" xmlns:w14="http://schemas.microsoft.com/office/word/2010/wordml" xmlns:w15="http://schemas.microsoft.com/office/word/2012/wordml" xmlns:w16cex="http://schemas.microsoft.com/office/word/2018/wordml/cex" xmlns:w16cid="http://schemas.microsoft.com/office/word/2016/wordml/cid" xmlns:w16="http://schemas.microsoft.com/office/word/2018/wordml" xmlns:w16se="http://schemas.microsoft.com/office/word/2015/wordml/symex" xmlns:wpg="http://schemas.microsoft.com/office/word/2010/wordprocessingGroup" xmlns:wpi="http://schemas.microsoft.com/office/word/2010/wordprocessingInk" xmlns:wne="http://schemas.microsoft.com/office/word/2006/wordml" xmlns:wps="http://schemas.microsoft.com/office/word/2010/wordprocessingShape" mc:Ignorable="w14 w15 w16se w16cid w16 w16cex wp14">
   <w:body>
     <w:p>
       <w:pPr>
@@ -88,7 +88,7 @@
                     </pic:cNvPicPr>
                   </pic:nvPicPr>
                   <pic:blipFill>
-                    <a:blip r:embed="rId5">
+                    <a:blip r:embed="rId7">
                       <a:extLst>
                         <a:ext uri="{28A0092B-C50C-407E-A947-70E740481C1C}">
                           <a14:useLocalDpi xmlns:a14="http://schemas.microsoft.com/office/drawing/2010/main" val="0"/>
@@ -256,6 +256,26 @@
     </w:p>
     <w:p>
       <w:pPr>
+        <w:pStyle w:val="ListParagraph"/>
+        <w:numPr>
+          <w:ilvl w:val="0"/>
+          <w:numId w:val="15"/>
+        </w:numPr>
+        <w:rPr>
+          <w:i/>
+          <w:iCs/>
+        </w:rPr>
+      </w:pPr>
+      <w:r>
+        <w:rPr>
+          <w:i/>
+          <w:iCs/>
+        </w:rPr>
+        <w:t>Software Engineering Track</w:t>
+      </w:r>
+    </w:p>
+    <w:p>
+      <w:pPr>
         <w:rPr>
           <w:i/>
           <w:iCs/>
@@ -273,7 +293,14 @@
           <w:i/>
           <w:iCs/>
         </w:rPr>
-        <w:t>253</w:t>
+        <w:t>2</w:t>
+      </w:r>
+      <w:r>
+        <w:rPr>
+          <w:i/>
+          <w:iCs/>
+        </w:rPr>
+        <w:t>11</w:t>
       </w:r>
       <w:r>
         <w:rPr>
@@ -295,7 +322,21 @@
           <w:i/>
           <w:iCs/>
         </w:rPr>
-        <w:t>Expected to graduate in 2021</w:t>
+        <w:t xml:space="preserve">Expected to graduate in </w:t>
+      </w:r>
+      <w:r>
+        <w:rPr>
+          <w:i/>
+          <w:iCs/>
+        </w:rPr>
+        <w:t xml:space="preserve">December </w:t>
+      </w:r>
+      <w:r>
+        <w:rPr>
+          <w:i/>
+          <w:iCs/>
+        </w:rPr>
+        <w:t>2021</w:t>
       </w:r>
     </w:p>
     <w:p>
@@ -372,13 +413,13 @@
         <w:rPr>
           <w:bCs/>
         </w:rPr>
-        <w:t xml:space="preserve">Shell </w:t>
-      </w:r>
-      <w:r>
-        <w:rPr>
-          <w:bCs/>
-        </w:rPr>
-        <w:t xml:space="preserve">Script, Data Structures, </w:t>
+        <w:t>Python</w:t>
+      </w:r>
+      <w:r>
+        <w:rPr>
+          <w:bCs/>
+        </w:rPr>
+        <w:t xml:space="preserve">, Data Structures, </w:t>
       </w:r>
       <w:r>
         <w:rPr>
@@ -435,20 +476,19 @@
           <w:bCs/>
           <w:iCs/>
         </w:rPr>
-        <w:t xml:space="preserve">Bash, </w:t>
-      </w:r>
-      <w:r>
-        <w:rPr>
-          <w:bCs/>
-          <w:iCs/>
-        </w:rPr>
         <w:t>Git</w:t>
       </w:r>
       <w:r>
         <w:rPr>
           <w:bCs/>
         </w:rPr>
-        <w:t xml:space="preserve">, Linux, macOS, Windows, Jenkins, GCC, </w:t>
+        <w:t xml:space="preserve">, </w:t>
+      </w:r>
+      <w:r>
+        <w:rPr>
+          <w:bCs/>
+        </w:rPr>
+        <w:t xml:space="preserve">Jenkins, GCC, </w:t>
       </w:r>
       <w:proofErr w:type="spellStart"/>
       <w:r>
@@ -480,8 +520,16 @@
         <w:rPr>
           <w:bCs/>
         </w:rPr>
-        <w:t>Firebase, CocoaPods</w:t>
-      </w:r>
+        <w:t xml:space="preserve">Firebase, </w:t>
+      </w:r>
+      <w:proofErr w:type="spellStart"/>
+      <w:r>
+        <w:rPr>
+          <w:bCs/>
+        </w:rPr>
+        <w:t>CocoaPods</w:t>
+      </w:r>
+      <w:proofErr w:type="spellEnd"/>
       <w:r>
         <w:rPr>
           <w:bCs/>
@@ -512,6 +560,163 @@
     <w:p>
       <w:pPr>
         <w:rPr>
+          <w:rFonts w:ascii="Arial" w:eastAsia="Times New Roman" w:hAnsi="Arial" w:cs="Arial"/>
+          <w:color w:val="444950"/>
+          <w:sz w:val="18"/>
+          <w:szCs w:val="18"/>
+          <w:shd w:val="clear" w:color="auto" w:fill="F1F0F0"/>
+        </w:rPr>
+      </w:pPr>
+      <w:r>
+        <w:rPr>
+          <w:i/>
+        </w:rPr>
+        <w:t xml:space="preserve"> </w:t>
+      </w:r>
+      <w:r>
+        <w:rPr>
+          <w:i/>
+        </w:rPr>
+        <w:t xml:space="preserve">Research Software Engineer for NASA THP 2017 Project              </w:t>
+      </w:r>
+      <w:r>
+        <w:rPr>
+          <w:i/>
+        </w:rPr>
+        <w:tab/>
+      </w:r>
+      <w:r>
+        <w:rPr>
+          <w:i/>
+        </w:rPr>
+        <w:tab/>
+      </w:r>
+      <w:r>
+        <w:rPr>
+          <w:i/>
+        </w:rPr>
+        <w:tab/>
+        <w:t>October 2018 - Present</w:t>
+      </w:r>
+    </w:p>
+    <w:p>
+      <w:pPr>
+        <w:pStyle w:val="ListParagraph"/>
+        <w:numPr>
+          <w:ilvl w:val="0"/>
+          <w:numId w:val="11"/>
+        </w:numPr>
+        <w:rPr>
+          <w:i/>
+        </w:rPr>
+      </w:pPr>
+      <w:r>
+        <w:rPr>
+          <w:i/>
+        </w:rPr>
+        <w:t xml:space="preserve">Undergraduate assistant </w:t>
+      </w:r>
+      <w:r>
+        <w:rPr>
+          <w:i/>
+        </w:rPr>
+        <w:t xml:space="preserve">under the supervision of Dr. DK Kang </w:t>
+      </w:r>
+      <w:r>
+        <w:rPr>
+          <w:i/>
+        </w:rPr>
+        <w:t xml:space="preserve">sponsored by NASA THP 2017 project </w:t>
+      </w:r>
+      <w:r>
+        <w:rPr>
+          <w:i/>
+        </w:rPr>
+        <w:t>titled</w:t>
+      </w:r>
+      <w:r>
+        <w:rPr>
+          <w:i/>
+        </w:rPr>
+        <w:t xml:space="preserve"> “SWE Retrieval Performance Using Active and Passive Microwave Observations”</w:t>
+      </w:r>
+    </w:p>
+    <w:p>
+      <w:pPr>
+        <w:pStyle w:val="ListParagraph"/>
+        <w:numPr>
+          <w:ilvl w:val="0"/>
+          <w:numId w:val="11"/>
+        </w:numPr>
+        <w:rPr>
+          <w:i/>
+        </w:rPr>
+      </w:pPr>
+      <w:r>
+        <w:rPr>
+          <w:i/>
+        </w:rPr>
+        <w:t xml:space="preserve">Duties include programming and maintaining applications mainly written in C, C++ and shell scripts with MAKE. </w:t>
+      </w:r>
+    </w:p>
+    <w:p>
+      <w:pPr>
+        <w:pStyle w:val="ListParagraph"/>
+        <w:numPr>
+          <w:ilvl w:val="0"/>
+          <w:numId w:val="11"/>
+        </w:numPr>
+        <w:rPr>
+          <w:i/>
+        </w:rPr>
+      </w:pPr>
+      <w:r>
+        <w:rPr>
+          <w:i/>
+        </w:rPr>
+        <w:t>Co-authored an abstract titled “</w:t>
+      </w:r>
+      <w:r>
+        <w:rPr>
+          <w:i/>
+        </w:rPr>
+        <w:t>Physically Based Hydrology Model in a Snowmelt-Dominant Watershed</w:t>
+      </w:r>
+      <w:r>
+        <w:rPr>
+          <w:i/>
+        </w:rPr>
+        <w:t xml:space="preserve">” for 2020 AGU </w:t>
+      </w:r>
+      <w:r>
+        <w:rPr>
+          <w:i/>
+        </w:rPr>
+        <w:t xml:space="preserve">Fall </w:t>
+      </w:r>
+      <w:r>
+        <w:rPr>
+          <w:i/>
+        </w:rPr>
+        <w:t>Meeting</w:t>
+      </w:r>
+      <w:r>
+        <w:rPr>
+          <w:i/>
+        </w:rPr>
+        <w:t>.</w:t>
+      </w:r>
+    </w:p>
+    <w:p>
+      <w:pPr>
+        <w:rPr>
+          <w:b/>
+        </w:rPr>
+      </w:pPr>
+    </w:p>
+    <w:p>
+      <w:pPr>
+        <w:rPr>
           <w:bCs/>
           <w:i/>
           <w:iCs/>
@@ -587,7 +792,24 @@
           <w:i/>
           <w:iCs/>
         </w:rPr>
-        <w:t>Summer 2020</w:t>
+        <w:tab/>
+        <w:t>May</w:t>
+      </w:r>
+      <w:r>
+        <w:rPr>
+          <w:bCs/>
+          <w:i/>
+          <w:iCs/>
+        </w:rPr>
+        <w:t xml:space="preserve"> 2020</w:t>
+      </w:r>
+      <w:r>
+        <w:rPr>
+          <w:bCs/>
+          <w:i/>
+          <w:iCs/>
+        </w:rPr>
+        <w:t xml:space="preserve"> – August 2020</w:t>
       </w:r>
     </w:p>
     <w:p>
@@ -817,16 +1039,14 @@
         </w:rPr>
         <w:t xml:space="preserve">Used Java for </w:t>
       </w:r>
-      <w:proofErr w:type="gramStart"/>
-      <w:r>
-        <w:rPr>
-          <w:bCs/>
-          <w:i/>
-          <w:iCs/>
-        </w:rPr>
-        <w:t>back-end</w:t>
-      </w:r>
-      <w:proofErr w:type="gramEnd"/>
+      <w:r>
+        <w:rPr>
+          <w:bCs/>
+          <w:i/>
+          <w:iCs/>
+        </w:rPr>
+        <w:t>backend</w:t>
+      </w:r>
       <w:r>
         <w:rPr>
           <w:bCs/>
@@ -938,202 +1158,6 @@
     </w:p>
     <w:p>
       <w:pPr>
-        <w:pStyle w:val="ListParagraph"/>
-        <w:numPr>
-          <w:ilvl w:val="0"/>
-          <w:numId w:val="13"/>
-        </w:numPr>
-        <w:rPr>
-          <w:bCs/>
-          <w:i/>
-          <w:iCs/>
-        </w:rPr>
-      </w:pPr>
-      <w:r>
-        <w:rPr>
-          <w:bCs/>
-          <w:i/>
-          <w:iCs/>
-        </w:rPr>
-        <w:t>Internship extended as a remote job at the end of the summer internship</w:t>
-      </w:r>
-    </w:p>
-    <w:p>
-      <w:pPr>
-        <w:pStyle w:val="ListParagraph"/>
-        <w:numPr>
-          <w:ilvl w:val="1"/>
-          <w:numId w:val="13"/>
-        </w:numPr>
-        <w:rPr>
-          <w:bCs/>
-          <w:i/>
-          <w:iCs/>
-        </w:rPr>
-      </w:pPr>
-      <w:r>
-        <w:rPr>
-          <w:bCs/>
-          <w:i/>
-          <w:iCs/>
-        </w:rPr>
-        <w:t>Java Developer working remotely in Columbus, OH</w:t>
-      </w:r>
-    </w:p>
-    <w:p>
-      <w:pPr>
-        <w:rPr>
-          <w:bCs/>
-          <w:i/>
-          <w:iCs/>
-        </w:rPr>
-      </w:pPr>
-    </w:p>
-    <w:p>
-      <w:pPr>
-        <w:rPr>
-          <w:rFonts w:ascii="Arial" w:eastAsia="Times New Roman" w:hAnsi="Arial" w:cs="Arial"/>
-          <w:color w:val="444950"/>
-          <w:sz w:val="18"/>
-          <w:szCs w:val="18"/>
-          <w:shd w:val="clear" w:color="auto" w:fill="F1F0F0"/>
-        </w:rPr>
-      </w:pPr>
-      <w:r>
-        <w:rPr>
-          <w:i/>
-        </w:rPr>
-        <w:t>Research</w:t>
-      </w:r>
-      <w:r>
-        <w:rPr>
-          <w:i/>
-        </w:rPr>
-        <w:t xml:space="preserve"> Software Engineer</w:t>
-      </w:r>
-      <w:r>
-        <w:rPr>
-          <w:i/>
-        </w:rPr>
-        <w:t xml:space="preserve"> for NASA THP 2017 Project              </w:t>
-      </w:r>
-      <w:r>
-        <w:rPr>
-          <w:i/>
-        </w:rPr>
-        <w:tab/>
-      </w:r>
-      <w:r>
-        <w:rPr>
-          <w:i/>
-        </w:rPr>
-        <w:tab/>
-      </w:r>
-      <w:r>
-        <w:rPr>
-          <w:i/>
-        </w:rPr>
-        <w:tab/>
-      </w:r>
-      <w:r>
-        <w:rPr>
-          <w:i/>
-        </w:rPr>
-        <w:t>October 2018 - Present</w:t>
-      </w:r>
-    </w:p>
-    <w:p>
-      <w:pPr>
-        <w:pStyle w:val="ListParagraph"/>
-        <w:numPr>
-          <w:ilvl w:val="0"/>
-          <w:numId w:val="11"/>
-        </w:numPr>
-        <w:rPr>
-          <w:i/>
-        </w:rPr>
-      </w:pPr>
-      <w:r>
-        <w:rPr>
-          <w:i/>
-        </w:rPr>
-        <w:t xml:space="preserve">Undergraduate assistant </w:t>
-      </w:r>
-      <w:r>
-        <w:rPr>
-          <w:i/>
-        </w:rPr>
-        <w:t xml:space="preserve">under the supervision of Dr. DK Kang </w:t>
-      </w:r>
-      <w:r>
-        <w:rPr>
-          <w:i/>
-        </w:rPr>
-        <w:t xml:space="preserve">sponsored by NASA THP 2017 project </w:t>
-      </w:r>
-      <w:r>
-        <w:rPr>
-          <w:i/>
-        </w:rPr>
-        <w:t>titled</w:t>
-      </w:r>
-      <w:r>
-        <w:rPr>
-          <w:i/>
-        </w:rPr>
-        <w:t xml:space="preserve"> “SWE Retrieval Performance Using Active and Passive Microwave Observations”</w:t>
-      </w:r>
-    </w:p>
-    <w:p>
-      <w:pPr>
-        <w:pStyle w:val="ListParagraph"/>
-        <w:numPr>
-          <w:ilvl w:val="0"/>
-          <w:numId w:val="11"/>
-        </w:numPr>
-        <w:rPr>
-          <w:i/>
-        </w:rPr>
-      </w:pPr>
-      <w:r>
-        <w:rPr>
-          <w:i/>
-        </w:rPr>
-        <w:t>Duties include programming and maintaining applications mainly written in C</w:t>
-      </w:r>
-      <w:r>
-        <w:rPr>
-          <w:i/>
-        </w:rPr>
-        <w:t xml:space="preserve">, </w:t>
-      </w:r>
-      <w:r>
-        <w:rPr>
-          <w:i/>
-        </w:rPr>
-        <w:t>C++</w:t>
-      </w:r>
-      <w:r>
-        <w:rPr>
-          <w:i/>
-        </w:rPr>
-        <w:t xml:space="preserve"> and shell scripts with </w:t>
-      </w:r>
-      <w:r>
-        <w:rPr>
-          <w:i/>
-        </w:rPr>
-        <w:t>MAKE</w:t>
-      </w:r>
-      <w:r>
-        <w:rPr>
-          <w:i/>
-        </w:rPr>
-        <w:t xml:space="preserve">. </w:t>
-      </w:r>
-    </w:p>
-    <w:p>
-      <w:pPr>
         <w:rPr>
           <w:i/>
         </w:rPr>
@@ -1311,92 +1335,13 @@
       <w:r>
         <w:t>johnchoi96.github.io/downloads.html</w:t>
       </w:r>
-      <w:r>
-        <w:rPr>
-          <w:b/>
-        </w:rPr>
-        <w:t xml:space="preserve"> </w:t>
-      </w:r>
-    </w:p>
-    <w:p>
-      <w:pPr>
-        <w:rPr>
-          <w:i/>
-        </w:rPr>
-      </w:pPr>
-      <w:r>
-        <w:rPr>
-          <w:i/>
-        </w:rPr>
-        <w:t>Personal Linux Server</w:t>
-      </w:r>
-      <w:r>
-        <w:rPr>
-          <w:i/>
-        </w:rPr>
-        <w:tab/>
-      </w:r>
-      <w:r>
-        <w:rPr>
-          <w:i/>
-        </w:rPr>
-        <w:tab/>
-      </w:r>
-      <w:r>
-        <w:rPr>
-          <w:i/>
-        </w:rPr>
-        <w:tab/>
-      </w:r>
-      <w:r>
-        <w:rPr>
-          <w:i/>
-        </w:rPr>
-        <w:tab/>
-      </w:r>
-      <w:r>
-        <w:rPr>
-          <w:i/>
-        </w:rPr>
-        <w:tab/>
-      </w:r>
-      <w:r>
-        <w:rPr>
-          <w:i/>
-        </w:rPr>
-        <w:tab/>
-      </w:r>
-      <w:r>
-        <w:rPr>
-          <w:i/>
-        </w:rPr>
-        <w:tab/>
-      </w:r>
-      <w:r>
-        <w:rPr>
-          <w:i/>
-        </w:rPr>
-        <w:tab/>
-      </w:r>
-      <w:r>
-        <w:rPr>
-          <w:i/>
-        </w:rPr>
-        <w:tab/>
-      </w:r>
-      <w:r>
-        <w:rPr>
-          <w:i/>
-        </w:rPr>
-        <w:t>July 2018</w:t>
-      </w:r>
     </w:p>
     <w:p>
       <w:pPr>
         <w:pStyle w:val="ListParagraph"/>
         <w:numPr>
           <w:ilvl w:val="0"/>
-          <w:numId w:val="12"/>
+          <w:numId w:val="9"/>
         </w:numPr>
         <w:rPr>
           <w:i/>
@@ -1404,10 +1349,34 @@
       </w:pPr>
       <w:r>
         <w:rPr>
-          <w:i/>
-        </w:rPr>
-        <w:t>Hosting and maintaining a globally accessible Linux server using OpenSSH through TCP/IP connection and port forwarding.</w:t>
-      </w:r>
+          <w:bCs/>
+        </w:rPr>
+        <w:t xml:space="preserve">May 2020 - iOS version: </w:t>
+      </w:r>
+      <w:bookmarkStart w:id="0" w:name="OLE_LINK1"/>
+      <w:bookmarkStart w:id="1" w:name="OLE_LINK2"/>
+      <w:r>
+        <w:rPr>
+          <w:bCs/>
+        </w:rPr>
+        <w:t>johnchoi96.github.io/</w:t>
+      </w:r>
+      <w:proofErr w:type="spellStart"/>
+      <w:r>
+        <w:rPr>
+          <w:bCs/>
+        </w:rPr>
+        <w:t>EmployeeManager</w:t>
+      </w:r>
+      <w:proofErr w:type="spellEnd"/>
+      <w:r>
+        <w:rPr>
+          <w:bCs/>
+        </w:rPr>
+        <w:t>-iOS/</w:t>
+      </w:r>
+      <w:bookmarkEnd w:id="0"/>
+      <w:bookmarkEnd w:id="1"/>
     </w:p>
     <w:sectPr>
       <w:pgSz w:w="12240" w:h="15840"/>
@@ -1420,8 +1389,46 @@
 </w:document>
 </file>
 
+<file path=word/endnotes.xml><?xml version="1.0" encoding="utf-8"?>
+<w:endnotes xmlns:wpc="http://schemas.microsoft.com/office/word/2010/wordprocessingCanvas" xmlns:cx="http://schemas.microsoft.com/office/drawing/2014/chartex" xmlns:cx1="http://schemas.microsoft.com/office/drawing/2015/9/8/chartex" xmlns:cx2="http://schemas.microsoft.com/office/drawing/2015/10/21/chartex" xmlns:cx3="http://schemas.microsoft.com/office/drawing/2016/5/9/chartex" xmlns:cx4="http://schemas.microsoft.com/office/drawing/2016/5/10/chartex" xmlns:cx5="http://schemas.microsoft.com/office/drawing/2016/5/11/chartex" xmlns:cx6="http://schemas.microsoft.com/office/drawing/2016/5/12/chartex" xmlns:cx7="http://schemas.microsoft.com/office/drawing/2016/5/13/chartex" xmlns:cx8="http://schemas.microsoft.com/office/drawing/2016/5/14/chartex" xmlns:mc="http://schemas.openxmlformats.org/markup-compatibility/2006" xmlns:aink="http://schemas.microsoft.com/office/drawing/2016/ink" xmlns:am3d="http://schemas.microsoft.com/office/drawing/2017/model3d" xmlns:o="urn:schemas-microsoft-com:office:office" xmlns:r="http://schemas.openxmlformats.org/officeDocument/2006/relationships" xmlns:m="http://schemas.openxmlformats.org/officeDocument/2006/math" xmlns:v="urn:schemas-microsoft-com:vml" xmlns:wp14="http://schemas.microsoft.com/office/word/2010/wordprocessingDrawing" xmlns:wp="http://schemas.openxmlformats.org/drawingml/2006/wordprocessingDrawing" xmlns:w10="urn:schemas-microsoft-com:office:word" xmlns:w="http://schemas.openxmlformats.org/wordprocessingml/2006/main" xmlns:w14="http://schemas.microsoft.com/office/word/2010/wordml" xmlns:w15="http://schemas.microsoft.com/office/word/2012/wordml" xmlns:w16cex="http://schemas.microsoft.com/office/word/2018/wordml/cex" xmlns:w16cid="http://schemas.microsoft.com/office/word/2016/wordml/cid" xmlns:w16="http://schemas.microsoft.com/office/word/2018/wordml" xmlns:w16se="http://schemas.microsoft.com/office/word/2015/wordml/symex" xmlns:wpg="http://schemas.microsoft.com/office/word/2010/wordprocessingGroup" xmlns:wpi="http://schemas.microsoft.com/office/word/2010/wordprocessingInk" xmlns:wne="http://schemas.microsoft.com/office/word/2006/wordml" xmlns:wps="http://schemas.microsoft.com/office/word/2010/wordprocessingShape" mc:Ignorable="w14 w15 w16se w16cid w16 w16cex wp14">
+  <w:endnote w:type="separator" w:id="-1">
+    <w:p>
+      <w:r>
+        <w:separator/>
+      </w:r>
+    </w:p>
+  </w:endnote>
+  <w:endnote w:type="continuationSeparator" w:id="0">
+    <w:p>
+      <w:r>
+        <w:continuationSeparator/>
+      </w:r>
+    </w:p>
+  </w:endnote>
+</w:endnotes>
+</file>
+
+<file path=word/footnotes.xml><?xml version="1.0" encoding="utf-8"?>
+<w:footnotes xmlns:wpc="http://schemas.microsoft.com/office/word/2010/wordprocessingCanvas" xmlns:cx="http://schemas.microsoft.com/office/drawing/2014/chartex" xmlns:cx1="http://schemas.microsoft.com/office/drawing/2015/9/8/chartex" xmlns:cx2="http://schemas.microsoft.com/office/drawing/2015/10/21/chartex" xmlns:cx3="http://schemas.microsoft.com/office/drawing/2016/5/9/chartex" xmlns:cx4="http://schemas.microsoft.com/office/drawing/2016/5/10/chartex" xmlns:cx5="http://schemas.microsoft.com/office/drawing/2016/5/11/chartex" xmlns:cx6="http://schemas.microsoft.com/office/drawing/2016/5/12/chartex" xmlns:cx7="http://schemas.microsoft.com/office/drawing/2016/5/13/chartex" xmlns:cx8="http://schemas.microsoft.com/office/drawing/2016/5/14/chartex" xmlns:mc="http://schemas.openxmlformats.org/markup-compatibility/2006" xmlns:aink="http://schemas.microsoft.com/office/drawing/2016/ink" xmlns:am3d="http://schemas.microsoft.com/office/drawing/2017/model3d" xmlns:o="urn:schemas-microsoft-com:office:office" xmlns:r="http://schemas.openxmlformats.org/officeDocument/2006/relationships" xmlns:m="http://schemas.openxmlformats.org/officeDocument/2006/math" xmlns:v="urn:schemas-microsoft-com:vml" xmlns:wp14="http://schemas.microsoft.com/office/word/2010/wordprocessingDrawing" xmlns:wp="http://schemas.openxmlformats.org/drawingml/2006/wordprocessingDrawing" xmlns:w10="urn:schemas-microsoft-com:office:word" xmlns:w="http://schemas.openxmlformats.org/wordprocessingml/2006/main" xmlns:w14="http://schemas.microsoft.com/office/word/2010/wordml" xmlns:w15="http://schemas.microsoft.com/office/word/2012/wordml" xmlns:w16cex="http://schemas.microsoft.com/office/word/2018/wordml/cex" xmlns:w16cid="http://schemas.microsoft.com/office/word/2016/wordml/cid" xmlns:w16="http://schemas.microsoft.com/office/word/2018/wordml" xmlns:w16se="http://schemas.microsoft.com/office/word/2015/wordml/symex" xmlns:wpg="http://schemas.microsoft.com/office/word/2010/wordprocessingGroup" xmlns:wpi="http://schemas.microsoft.com/office/word/2010/wordprocessingInk" xmlns:wne="http://schemas.microsoft.com/office/word/2006/wordml" xmlns:wps="http://schemas.microsoft.com/office/word/2010/wordprocessingShape" mc:Ignorable="w14 w15 w16se w16cid w16 w16cex wp14">
+  <w:footnote w:type="separator" w:id="-1">
+    <w:p>
+      <w:r>
+        <w:separator/>
+      </w:r>
+    </w:p>
+  </w:footnote>
+  <w:footnote w:type="continuationSeparator" w:id="0">
+    <w:p>
+      <w:r>
+        <w:continuationSeparator/>
+      </w:r>
+    </w:p>
+  </w:footnote>
+</w:footnotes>
+</file>
+
 <file path=word/numbering.xml><?xml version="1.0" encoding="utf-8"?>
-<w:numbering xmlns:wpc="http://schemas.microsoft.com/office/word/2010/wordprocessingCanvas" xmlns:cx="http://schemas.microsoft.com/office/drawing/2014/chartex" xmlns:cx1="http://schemas.microsoft.com/office/drawing/2015/9/8/chartex" xmlns:cx2="http://schemas.microsoft.com/office/drawing/2015/10/21/chartex" xmlns:cx3="http://schemas.microsoft.com/office/drawing/2016/5/9/chartex" xmlns:cx4="http://schemas.microsoft.com/office/drawing/2016/5/10/chartex" xmlns:cx5="http://schemas.microsoft.com/office/drawing/2016/5/11/chartex" xmlns:cx6="http://schemas.microsoft.com/office/drawing/2016/5/12/chartex" xmlns:cx7="http://schemas.microsoft.com/office/drawing/2016/5/13/chartex" xmlns:cx8="http://schemas.microsoft.com/office/drawing/2016/5/14/chartex" xmlns:mc="http://schemas.openxmlformats.org/markup-compatibility/2006" xmlns:aink="http://schemas.microsoft.com/office/drawing/2016/ink" xmlns:am3d="http://schemas.microsoft.com/office/drawing/2017/model3d" xmlns:o="urn:schemas-microsoft-com:office:office" xmlns:r="http://schemas.openxmlformats.org/officeDocument/2006/relationships" xmlns:m="http://schemas.openxmlformats.org/officeDocument/2006/math" xmlns:v="urn:schemas-microsoft-com:vml" xmlns:wp14="http://schemas.microsoft.com/office/word/2010/wordprocessingDrawing" xmlns:wp="http://schemas.openxmlformats.org/drawingml/2006/wordprocessingDrawing" xmlns:w10="urn:schemas-microsoft-com:office:word" xmlns:w="http://schemas.openxmlformats.org/wordprocessingml/2006/main" xmlns:w14="http://schemas.microsoft.com/office/word/2010/wordml" xmlns:w15="http://schemas.microsoft.com/office/word/2012/wordml" xmlns:w16cid="http://schemas.microsoft.com/office/word/2016/wordml/cid" xmlns:w16se="http://schemas.microsoft.com/office/word/2015/wordml/symex" xmlns:wpg="http://schemas.microsoft.com/office/word/2010/wordprocessingGroup" xmlns:wpi="http://schemas.microsoft.com/office/word/2010/wordprocessingInk" xmlns:wne="http://schemas.microsoft.com/office/word/2006/wordml" xmlns:wps="http://schemas.microsoft.com/office/word/2010/wordprocessingShape" mc:Ignorable="w14 w15 w16se w16cid wp14">
+<w:numbering xmlns:wpc="http://schemas.microsoft.com/office/word/2010/wordprocessingCanvas" xmlns:cx="http://schemas.microsoft.com/office/drawing/2014/chartex" xmlns:cx1="http://schemas.microsoft.com/office/drawing/2015/9/8/chartex" xmlns:cx2="http://schemas.microsoft.com/office/drawing/2015/10/21/chartex" xmlns:cx3="http://schemas.microsoft.com/office/drawing/2016/5/9/chartex" xmlns:cx4="http://schemas.microsoft.com/office/drawing/2016/5/10/chartex" xmlns:cx5="http://schemas.microsoft.com/office/drawing/2016/5/11/chartex" xmlns:cx6="http://schemas.microsoft.com/office/drawing/2016/5/12/chartex" xmlns:cx7="http://schemas.microsoft.com/office/drawing/2016/5/13/chartex" xmlns:cx8="http://schemas.microsoft.com/office/drawing/2016/5/14/chartex" xmlns:mc="http://schemas.openxmlformats.org/markup-compatibility/2006" xmlns:aink="http://schemas.microsoft.com/office/drawing/2016/ink" xmlns:am3d="http://schemas.microsoft.com/office/drawing/2017/model3d" xmlns:o="urn:schemas-microsoft-com:office:office" xmlns:r="http://schemas.openxmlformats.org/officeDocument/2006/relationships" xmlns:m="http://schemas.openxmlformats.org/officeDocument/2006/math" xmlns:v="urn:schemas-microsoft-com:vml" xmlns:wp14="http://schemas.microsoft.com/office/word/2010/wordprocessingDrawing" xmlns:wp="http://schemas.openxmlformats.org/drawingml/2006/wordprocessingDrawing" xmlns:w10="urn:schemas-microsoft-com:office:word" xmlns:w="http://schemas.openxmlformats.org/wordprocessingml/2006/main" xmlns:w14="http://schemas.microsoft.com/office/word/2010/wordml" xmlns:w15="http://schemas.microsoft.com/office/word/2012/wordml" xmlns:w16cex="http://schemas.microsoft.com/office/word/2018/wordml/cex" xmlns:w16cid="http://schemas.microsoft.com/office/word/2016/wordml/cid" xmlns:w16="http://schemas.microsoft.com/office/word/2018/wordml" xmlns:w16se="http://schemas.microsoft.com/office/word/2015/wordml/symex" xmlns:wpg="http://schemas.microsoft.com/office/word/2010/wordprocessingGroup" xmlns:wpi="http://schemas.microsoft.com/office/word/2010/wordprocessingInk" xmlns:wne="http://schemas.microsoft.com/office/word/2006/wordml" xmlns:wps="http://schemas.microsoft.com/office/word/2010/wordprocessingShape" mc:Ignorable="w14 w15 w16se w16cid w16 w16cex wp14">
   <w:abstractNum w:abstractNumId="0" w15:restartNumberingAfterBreak="0">
     <w:nsid w:val="00000001"/>
     <w:multiLevelType w:val="hybridMultilevel"/>
@@ -1874,6 +1881,118 @@
     </w:lvl>
   </w:abstractNum>
   <w:abstractNum w:abstractNumId="5" w15:restartNumberingAfterBreak="0">
+    <w:nsid w:val="240E5611"/>
+    <w:multiLevelType w:val="hybridMultilevel"/>
+    <w:tmpl w:val="3F200E04"/>
+    <w:lvl w:ilvl="0" w:tplc="83328776">
+      <w:numFmt w:val="bullet"/>
+      <w:lvlText w:val="-"/>
+      <w:lvlJc w:val="left"/>
+      <w:pPr>
+        <w:ind w:left="1080" w:hanging="360"/>
+      </w:pPr>
+      <w:rPr>
+        <w:rFonts w:ascii="Calibri" w:eastAsiaTheme="minorEastAsia" w:hAnsi="Calibri" w:cs="Calibri" w:hint="default"/>
+      </w:rPr>
+    </w:lvl>
+    <w:lvl w:ilvl="1" w:tplc="04090003" w:tentative="1">
+      <w:start w:val="1"/>
+      <w:numFmt w:val="bullet"/>
+      <w:lvlText w:val="o"/>
+      <w:lvlJc w:val="left"/>
+      <w:pPr>
+        <w:ind w:left="1800" w:hanging="360"/>
+      </w:pPr>
+      <w:rPr>
+        <w:rFonts w:ascii="Courier New" w:hAnsi="Courier New" w:cs="Courier New" w:hint="default"/>
+      </w:rPr>
+    </w:lvl>
+    <w:lvl w:ilvl="2" w:tplc="04090005" w:tentative="1">
+      <w:start w:val="1"/>
+      <w:numFmt w:val="bullet"/>
+      <w:lvlText w:val=""/>
+      <w:lvlJc w:val="left"/>
+      <w:pPr>
+        <w:ind w:left="2520" w:hanging="360"/>
+      </w:pPr>
+      <w:rPr>
+        <w:rFonts w:ascii="Wingdings" w:hAnsi="Wingdings" w:hint="default"/>
+      </w:rPr>
+    </w:lvl>
+    <w:lvl w:ilvl="3" w:tplc="04090001" w:tentative="1">
+      <w:start w:val="1"/>
+      <w:numFmt w:val="bullet"/>
+      <w:lvlText w:val=""/>
+      <w:lvlJc w:val="left"/>
+      <w:pPr>
+        <w:ind w:left="3240" w:hanging="360"/>
+      </w:pPr>
+      <w:rPr>
+        <w:rFonts w:ascii="Symbol" w:hAnsi="Symbol" w:hint="default"/>
+      </w:rPr>
+    </w:lvl>
+    <w:lvl w:ilvl="4" w:tplc="04090003" w:tentative="1">
+      <w:start w:val="1"/>
+      <w:numFmt w:val="bullet"/>
+      <w:lvlText w:val="o"/>
+      <w:lvlJc w:val="left"/>
+      <w:pPr>
+        <w:ind w:left="3960" w:hanging="360"/>
+      </w:pPr>
+      <w:rPr>
+        <w:rFonts w:ascii="Courier New" w:hAnsi="Courier New" w:cs="Courier New" w:hint="default"/>
+      </w:rPr>
+    </w:lvl>
+    <w:lvl w:ilvl="5" w:tplc="04090005" w:tentative="1">
+      <w:start w:val="1"/>
+      <w:numFmt w:val="bullet"/>
+      <w:lvlText w:val=""/>
+      <w:lvlJc w:val="left"/>
+      <w:pPr>
+        <w:ind w:left="4680" w:hanging="360"/>
+      </w:pPr>
+      <w:rPr>
+        <w:rFonts w:ascii="Wingdings" w:hAnsi="Wingdings" w:hint="default"/>
+      </w:rPr>
+    </w:lvl>
+    <w:lvl w:ilvl="6" w:tplc="04090001" w:tentative="1">
+      <w:start w:val="1"/>
+      <w:numFmt w:val="bullet"/>
+      <w:lvlText w:val=""/>
+      <w:lvlJc w:val="left"/>
+      <w:pPr>
+        <w:ind w:left="5400" w:hanging="360"/>
+      </w:pPr>
+      <w:rPr>
+        <w:rFonts w:ascii="Symbol" w:hAnsi="Symbol" w:hint="default"/>
+      </w:rPr>
+    </w:lvl>
+    <w:lvl w:ilvl="7" w:tplc="04090003" w:tentative="1">
+      <w:start w:val="1"/>
+      <w:numFmt w:val="bullet"/>
+      <w:lvlText w:val="o"/>
+      <w:lvlJc w:val="left"/>
+      <w:pPr>
+        <w:ind w:left="6120" w:hanging="360"/>
+      </w:pPr>
+      <w:rPr>
+        <w:rFonts w:ascii="Courier New" w:hAnsi="Courier New" w:cs="Courier New" w:hint="default"/>
+      </w:rPr>
+    </w:lvl>
+    <w:lvl w:ilvl="8" w:tplc="04090005" w:tentative="1">
+      <w:start w:val="1"/>
+      <w:numFmt w:val="bullet"/>
+      <w:lvlText w:val=""/>
+      <w:lvlJc w:val="left"/>
+      <w:pPr>
+        <w:ind w:left="6840" w:hanging="360"/>
+      </w:pPr>
+      <w:rPr>
+        <w:rFonts w:ascii="Wingdings" w:hAnsi="Wingdings" w:hint="default"/>
+      </w:rPr>
+    </w:lvl>
+  </w:abstractNum>
+  <w:abstractNum w:abstractNumId="6" w15:restartNumberingAfterBreak="0">
     <w:nsid w:val="24AE6006"/>
     <w:multiLevelType w:val="hybridMultilevel"/>
     <w:tmpl w:val="136ED66C"/>
@@ -1986,7 +2105,7 @@
       </w:rPr>
     </w:lvl>
   </w:abstractNum>
-  <w:abstractNum w:abstractNumId="6" w15:restartNumberingAfterBreak="0">
+  <w:abstractNum w:abstractNumId="7" w15:restartNumberingAfterBreak="0">
     <w:nsid w:val="299F6DE1"/>
     <w:multiLevelType w:val="hybridMultilevel"/>
     <w:tmpl w:val="3F6CA52A"/>
@@ -2099,7 +2218,7 @@
       </w:rPr>
     </w:lvl>
   </w:abstractNum>
-  <w:abstractNum w:abstractNumId="7" w15:restartNumberingAfterBreak="0">
+  <w:abstractNum w:abstractNumId="8" w15:restartNumberingAfterBreak="0">
     <w:nsid w:val="4BCA3637"/>
     <w:multiLevelType w:val="hybridMultilevel"/>
     <w:tmpl w:val="4830BC16"/>
@@ -2212,7 +2331,7 @@
       </w:rPr>
     </w:lvl>
   </w:abstractNum>
-  <w:abstractNum w:abstractNumId="8" w15:restartNumberingAfterBreak="0">
+  <w:abstractNum w:abstractNumId="9" w15:restartNumberingAfterBreak="0">
     <w:nsid w:val="51347D91"/>
     <w:multiLevelType w:val="hybridMultilevel"/>
     <w:tmpl w:val="76F0526A"/>
@@ -2325,7 +2444,7 @@
       </w:rPr>
     </w:lvl>
   </w:abstractNum>
-  <w:abstractNum w:abstractNumId="9" w15:restartNumberingAfterBreak="0">
+  <w:abstractNum w:abstractNumId="10" w15:restartNumberingAfterBreak="0">
     <w:nsid w:val="613D37AF"/>
     <w:multiLevelType w:val="hybridMultilevel"/>
     <w:tmpl w:val="8F042EE0"/>
@@ -2438,7 +2557,7 @@
       </w:rPr>
     </w:lvl>
   </w:abstractNum>
-  <w:abstractNum w:abstractNumId="10" w15:restartNumberingAfterBreak="0">
+  <w:abstractNum w:abstractNumId="11" w15:restartNumberingAfterBreak="0">
     <w:nsid w:val="63BE2D2F"/>
     <w:multiLevelType w:val="hybridMultilevel"/>
     <w:tmpl w:val="2AB2446A"/>
@@ -2551,7 +2670,7 @@
       </w:rPr>
     </w:lvl>
   </w:abstractNum>
-  <w:abstractNum w:abstractNumId="11" w15:restartNumberingAfterBreak="0">
+  <w:abstractNum w:abstractNumId="12" w15:restartNumberingAfterBreak="0">
     <w:nsid w:val="65581C9D"/>
     <w:multiLevelType w:val="hybridMultilevel"/>
     <w:tmpl w:val="F5FA0534"/>
@@ -2664,7 +2783,7 @@
       </w:rPr>
     </w:lvl>
   </w:abstractNum>
-  <w:abstractNum w:abstractNumId="12" w15:restartNumberingAfterBreak="0">
+  <w:abstractNum w:abstractNumId="13" w15:restartNumberingAfterBreak="0">
     <w:nsid w:val="6D3E3AEB"/>
     <w:multiLevelType w:val="hybridMultilevel"/>
     <w:tmpl w:val="1F546554"/>
@@ -2777,7 +2896,7 @@
       </w:rPr>
     </w:lvl>
   </w:abstractNum>
-  <w:abstractNum w:abstractNumId="13" w15:restartNumberingAfterBreak="0">
+  <w:abstractNum w:abstractNumId="14" w15:restartNumberingAfterBreak="0">
     <w:nsid w:val="7E781B8C"/>
     <w:multiLevelType w:val="hybridMultilevel"/>
     <w:tmpl w:val="1DD6E598"/>
@@ -2900,43 +3019,46 @@
     <w:abstractNumId w:val="3"/>
   </w:num>
   <w:num w:numId="4">
-    <w:abstractNumId w:val="8"/>
+    <w:abstractNumId w:val="9"/>
   </w:num>
   <w:num w:numId="5">
-    <w:abstractNumId w:val="12"/>
+    <w:abstractNumId w:val="13"/>
   </w:num>
   <w:num w:numId="6">
     <w:abstractNumId w:val="2"/>
   </w:num>
   <w:num w:numId="7">
-    <w:abstractNumId w:val="11"/>
+    <w:abstractNumId w:val="12"/>
   </w:num>
   <w:num w:numId="8">
-    <w:abstractNumId w:val="7"/>
+    <w:abstractNumId w:val="8"/>
   </w:num>
   <w:num w:numId="9">
-    <w:abstractNumId w:val="5"/>
+    <w:abstractNumId w:val="6"/>
   </w:num>
   <w:num w:numId="10">
     <w:abstractNumId w:val="4"/>
   </w:num>
   <w:num w:numId="11">
-    <w:abstractNumId w:val="13"/>
+    <w:abstractNumId w:val="14"/>
   </w:num>
   <w:num w:numId="12">
+    <w:abstractNumId w:val="11"/>
+  </w:num>
+  <w:num w:numId="13">
     <w:abstractNumId w:val="10"/>
   </w:num>
-  <w:num w:numId="13">
-    <w:abstractNumId w:val="9"/>
+  <w:num w:numId="14">
+    <w:abstractNumId w:val="7"/>
   </w:num>
-  <w:num w:numId="14">
-    <w:abstractNumId w:val="6"/>
+  <w:num w:numId="15">
+    <w:abstractNumId w:val="5"/>
   </w:num>
 </w:numbering>
 </file>
 
 <file path=word/styles.xml><?xml version="1.0" encoding="utf-8"?>
-<w:styles xmlns:mc="http://schemas.openxmlformats.org/markup-compatibility/2006" xmlns:r="http://schemas.openxmlformats.org/officeDocument/2006/relationships" xmlns:w="http://schemas.openxmlformats.org/wordprocessingml/2006/main" xmlns:w14="http://schemas.microsoft.com/office/word/2010/wordml" xmlns:w15="http://schemas.microsoft.com/office/word/2012/wordml" xmlns:w16cid="http://schemas.microsoft.com/office/word/2016/wordml/cid" xmlns:w16se="http://schemas.microsoft.com/office/word/2015/wordml/symex" mc:Ignorable="w14 w15 w16se w16cid">
+<w:styles xmlns:mc="http://schemas.openxmlformats.org/markup-compatibility/2006" xmlns:r="http://schemas.openxmlformats.org/officeDocument/2006/relationships" xmlns:w="http://schemas.openxmlformats.org/wordprocessingml/2006/main" xmlns:w14="http://schemas.microsoft.com/office/word/2010/wordml" xmlns:w15="http://schemas.microsoft.com/office/word/2012/wordml" xmlns:w16cex="http://schemas.microsoft.com/office/word/2018/wordml/cex" xmlns:w16cid="http://schemas.microsoft.com/office/word/2016/wordml/cid" xmlns:w16="http://schemas.microsoft.com/office/word/2018/wordml" xmlns:w16se="http://schemas.microsoft.com/office/word/2015/wordml/symex" mc:Ignorable="w14 w15 w16se w16cid w16 w16cex">
   <w:docDefaults>
     <w:rPrDefault>
       <w:rPr>
@@ -3414,6 +3536,48 @@
       <w:szCs w:val="18"/>
     </w:rPr>
   </w:style>
+  <w:style w:type="paragraph" w:styleId="Header">
+    <w:name w:val="header"/>
+    <w:basedOn w:val="Normal"/>
+    <w:link w:val="HeaderChar"/>
+    <w:uiPriority w:val="99"/>
+    <w:unhideWhenUsed/>
+    <w:rsid w:val="00120ACA"/>
+    <w:pPr>
+      <w:tabs>
+        <w:tab w:val="center" w:pos="4680"/>
+        <w:tab w:val="right" w:pos="9360"/>
+      </w:tabs>
+    </w:pPr>
+  </w:style>
+  <w:style w:type="character" w:customStyle="1" w:styleId="HeaderChar">
+    <w:name w:val="Header Char"/>
+    <w:basedOn w:val="DefaultParagraphFont"/>
+    <w:link w:val="Header"/>
+    <w:uiPriority w:val="99"/>
+    <w:rsid w:val="00120ACA"/>
+  </w:style>
+  <w:style w:type="paragraph" w:styleId="Footer">
+    <w:name w:val="footer"/>
+    <w:basedOn w:val="Normal"/>
+    <w:link w:val="FooterChar"/>
+    <w:uiPriority w:val="99"/>
+    <w:unhideWhenUsed/>
+    <w:rsid w:val="00120ACA"/>
+    <w:pPr>
+      <w:tabs>
+        <w:tab w:val="center" w:pos="4680"/>
+        <w:tab w:val="right" w:pos="9360"/>
+      </w:tabs>
+    </w:pPr>
+  </w:style>
+  <w:style w:type="character" w:customStyle="1" w:styleId="FooterChar">
+    <w:name w:val="Footer Char"/>
+    <w:basedOn w:val="DefaultParagraphFont"/>
+    <w:link w:val="Footer"/>
+    <w:uiPriority w:val="99"/>
+    <w:rsid w:val="00120ACA"/>
+  </w:style>
 </w:styles>
 </file>
 

</xml_diff>

<commit_message>
Updating resume for full time position
</commit_message>
<xml_diff>
--- a/files/Resume.docx
+++ b/files/Resume.docx
@@ -4,7 +4,7 @@
   <w:body>
     <w:p>
       <w:pPr>
-        <w:pStyle w:val="Body"/>
+        <w:pStyle w:val="Body A"/>
         <w:jc w:val="center"/>
         <w:rPr>
           <w:b w:val="1"/>
@@ -22,7 +22,7 @@
     </w:p>
     <w:p>
       <w:pPr>
-        <w:pStyle w:val="Body"/>
+        <w:pStyle w:val="Body A"/>
         <w:jc w:val="center"/>
         <w:rPr>
           <w:b w:val="1"/>
@@ -40,7 +40,7 @@
     </w:p>
     <w:p>
       <w:pPr>
-        <w:pStyle w:val="Body"/>
+        <w:pStyle w:val="Body A"/>
         <w:jc w:val="center"/>
       </w:pPr>
       <w:r>
@@ -55,12 +55,12 @@
     </w:p>
     <w:p>
       <w:pPr>
-        <w:pStyle w:val="Body"/>
-      </w:pPr>
-    </w:p>
-    <w:p>
-      <w:pPr>
-        <w:pStyle w:val="Body"/>
+        <w:pStyle w:val="Body A"/>
+      </w:pPr>
+    </w:p>
+    <w:p>
+      <w:pPr>
+        <w:pStyle w:val="Body A"/>
       </w:pPr>
       <w:r>
         <w:rPr>
@@ -73,24 +73,38 @@
     </w:p>
     <w:p>
       <w:pPr>
-        <w:pStyle w:val="Body"/>
-      </w:pPr>
-      <w:r>
-        <w:rPr>
-          <w:rtl w:val="0"/>
-          <w:lang w:val="en-US"/>
-        </w:rPr>
-        <w:t>To acquire an internship in the software engineering industry that will influence my interests and increase experience in computer science and software engineering.</w:t>
-      </w:r>
-    </w:p>
-    <w:p>
-      <w:pPr>
-        <w:pStyle w:val="Body"/>
-      </w:pPr>
-    </w:p>
-    <w:p>
-      <w:pPr>
-        <w:pStyle w:val="Body"/>
+        <w:pStyle w:val="Body A"/>
+      </w:pPr>
+      <w:r>
+        <w:rPr>
+          <w:rtl w:val="0"/>
+          <w:lang w:val="en-US"/>
+        </w:rPr>
+        <w:t>To acquire a</w:t>
+      </w:r>
+      <w:r>
+        <w:rPr>
+          <w:rtl w:val="0"/>
+          <w:lang w:val="en-US"/>
+        </w:rPr>
+        <w:t xml:space="preserve"> professional full time position </w:t>
+      </w:r>
+      <w:r>
+        <w:rPr>
+          <w:rtl w:val="0"/>
+          <w:lang w:val="en-US"/>
+        </w:rPr>
+        <w:t>in the software engineering industry that will influence my interests and increase experience in computer science and software engineering.</w:t>
+      </w:r>
+    </w:p>
+    <w:p>
+      <w:pPr>
+        <w:pStyle w:val="Body A"/>
+      </w:pPr>
+    </w:p>
+    <w:p>
+      <w:pPr>
+        <w:pStyle w:val="Body A"/>
         <w:rPr>
           <w:b w:val="1"/>
           <w:bCs w:val="1"/>
@@ -108,7 +122,7 @@
     </w:p>
     <w:p>
       <w:pPr>
-        <w:pStyle w:val="Body"/>
+        <w:pStyle w:val="Body A"/>
         <w:rPr>
           <w:i w:val="1"/>
           <w:iCs w:val="1"/>
@@ -137,7 +151,7 @@
     </w:p>
     <w:p>
       <w:pPr>
-        <w:pStyle w:val="Body"/>
+        <w:pStyle w:val="Body A"/>
         <w:rPr>
           <w:i w:val="1"/>
           <w:iCs w:val="1"/>
@@ -155,29 +169,20 @@
     </w:p>
     <w:p>
       <w:pPr>
-        <w:pStyle w:val="Body"/>
-        <w:rPr>
-          <w:i w:val="1"/>
-          <w:iCs w:val="1"/>
-        </w:rPr>
-      </w:pPr>
-      <w:r>
-        <w:rPr>
-          <w:i w:val="1"/>
-          <w:iCs w:val="1"/>
-          <w:rtl w:val="0"/>
-          <w:lang w:val="en-US"/>
-        </w:rPr>
-        <w:t>Grade Point Average: 3.0</w:t>
-      </w:r>
-      <w:r>
-        <w:rPr>
-          <w:i w:val="1"/>
-          <w:iCs w:val="1"/>
-          <w:rtl w:val="0"/>
-          <w:lang w:val="en-US"/>
-        </w:rPr>
-        <w:t>42</w:t>
+        <w:pStyle w:val="Body A"/>
+        <w:rPr>
+          <w:i w:val="1"/>
+          <w:iCs w:val="1"/>
+        </w:rPr>
+      </w:pPr>
+      <w:r>
+        <w:rPr>
+          <w:i w:val="1"/>
+          <w:iCs w:val="1"/>
+          <w:rtl w:val="0"/>
+          <w:lang w:val="en-US"/>
+        </w:rPr>
+        <w:t>Grade Point Average: 3.042</w:t>
       </w:r>
       <w:r>
         <w:rPr>
@@ -190,43 +195,34 @@
     </w:p>
     <w:p>
       <w:pPr>
-        <w:pStyle w:val="Body"/>
-        <w:rPr>
-          <w:i w:val="1"/>
-          <w:iCs w:val="1"/>
-        </w:rPr>
-      </w:pPr>
-      <w:r>
-        <w:rPr>
-          <w:i w:val="1"/>
-          <w:iCs w:val="1"/>
-          <w:rtl w:val="0"/>
-          <w:lang w:val="en-US"/>
-        </w:rPr>
-        <w:t xml:space="preserve">Expected to graduate in </w:t>
-      </w:r>
-      <w:r>
-        <w:rPr>
-          <w:i w:val="1"/>
-          <w:iCs w:val="1"/>
-          <w:rtl w:val="0"/>
-          <w:lang w:val="en-US"/>
-        </w:rPr>
-        <w:t>May 2022</w:t>
-      </w:r>
-    </w:p>
-    <w:p>
-      <w:pPr>
-        <w:pStyle w:val="Body"/>
-        <w:rPr>
-          <w:i w:val="1"/>
-          <w:iCs w:val="1"/>
-        </w:rPr>
-      </w:pPr>
-    </w:p>
-    <w:p>
-      <w:pPr>
-        <w:pStyle w:val="Body"/>
+        <w:pStyle w:val="Body A"/>
+        <w:rPr>
+          <w:i w:val="1"/>
+          <w:iCs w:val="1"/>
+        </w:rPr>
+      </w:pPr>
+      <w:r>
+        <w:rPr>
+          <w:i w:val="1"/>
+          <w:iCs w:val="1"/>
+          <w:rtl w:val="0"/>
+          <w:lang w:val="en-US"/>
+        </w:rPr>
+        <w:t>Expected to graduate in May 2022</w:t>
+      </w:r>
+    </w:p>
+    <w:p>
+      <w:pPr>
+        <w:pStyle w:val="Body A"/>
+        <w:rPr>
+          <w:i w:val="1"/>
+          <w:iCs w:val="1"/>
+        </w:rPr>
+      </w:pPr>
+    </w:p>
+    <w:p>
+      <w:pPr>
+        <w:pStyle w:val="Body A"/>
         <w:rPr>
           <w:b w:val="1"/>
           <w:bCs w:val="1"/>
@@ -244,7 +240,7 @@
     </w:p>
     <w:p>
       <w:pPr>
-        <w:pStyle w:val="Body"/>
+        <w:pStyle w:val="Body A"/>
       </w:pPr>
       <w:r>
         <w:rPr>
@@ -269,14 +265,7 @@
           <w:rtl w:val="0"/>
           <w:lang w:val="en-US"/>
         </w:rPr>
-        <w:t>Swift</w:t>
-      </w:r>
-      <w:r>
-        <w:rPr>
-          <w:rtl w:val="0"/>
-          <w:lang w:val="en-US"/>
-        </w:rPr>
-        <w:t xml:space="preserve">, </w:t>
+        <w:t xml:space="preserve">Swift, </w:t>
       </w:r>
       <w:r>
         <w:rPr>
@@ -289,19 +278,12 @@
           <w:rtl w:val="0"/>
           <w:lang w:val="en-US"/>
         </w:rPr>
-        <w:t xml:space="preserve"> </w:t>
-      </w:r>
-      <w:r>
-        <w:rPr>
-          <w:rtl w:val="0"/>
-          <w:lang w:val="en-US"/>
-        </w:rPr>
-        <w:t>Python, Data Structures, Algorithms, Software Design Patterns, Agile Methodologies</w:t>
-      </w:r>
-    </w:p>
-    <w:p>
-      <w:pPr>
-        <w:pStyle w:val="Body"/>
+        <w:t xml:space="preserve"> Python, Data Structures, Algorithms, Software Design Patterns, Agile Methodologies</w:t>
+      </w:r>
+    </w:p>
+    <w:p>
+      <w:pPr>
+        <w:pStyle w:val="Body A"/>
       </w:pPr>
       <w:r>
         <w:rPr>
@@ -326,14 +308,7 @@
           <w:rtl w:val="0"/>
           <w:lang w:val="en-US"/>
         </w:rPr>
-        <w:t>Xcode, Firebase, CocoaPods</w:t>
-      </w:r>
-      <w:r>
-        <w:rPr>
-          <w:rtl w:val="0"/>
-          <w:lang w:val="en-US"/>
-        </w:rPr>
-        <w:t xml:space="preserve">, </w:t>
+        <w:t xml:space="preserve">Xcode, Firebase, CocoaPods, </w:t>
       </w:r>
       <w:r>
         <w:rPr>
@@ -344,7 +319,7 @@
     </w:p>
     <w:p>
       <w:pPr>
-        <w:pStyle w:val="Body"/>
+        <w:pStyle w:val="Body A"/>
         <w:rPr>
           <w:b w:val="1"/>
           <w:bCs w:val="1"/>
@@ -353,7 +328,7 @@
     </w:p>
     <w:p>
       <w:pPr>
-        <w:pStyle w:val="Body"/>
+        <w:pStyle w:val="Body A"/>
         <w:rPr>
           <w:b w:val="1"/>
           <w:bCs w:val="1"/>
@@ -371,7 +346,7 @@
     </w:p>
     <w:p>
       <w:pPr>
-        <w:pStyle w:val="Body"/>
+        <w:pStyle w:val="Body A"/>
         <w:rPr>
           <w:i w:val="1"/>
           <w:iCs w:val="1"/>
@@ -413,39 +388,34 @@
     </w:p>
     <w:p>
       <w:pPr>
-        <w:pStyle w:val="Body"/>
+        <w:pStyle w:val="Body A"/>
         <w:numPr>
           <w:ilvl w:val="1"/>
           <w:numId w:val="2"/>
         </w:numPr>
-        <w:rPr>
-          <w:i w:val="1"/>
-          <w:iCs w:val="1"/>
-          <w:lang w:val="en-US"/>
-        </w:rPr>
-      </w:pPr>
-      <w:r>
-        <w:rPr>
-          <w:i w:val="1"/>
-          <w:iCs w:val="1"/>
-          <w:rtl w:val="0"/>
-          <w:lang w:val="en-US"/>
-        </w:rPr>
-        <w:t xml:space="preserve">SWE intern in Internet Technologies Team as a position of </w:t>
-      </w:r>
-      <w:r>
-        <w:rPr>
-          <w:i w:val="1"/>
-          <w:iCs w:val="1"/>
-          <w:rtl w:val="0"/>
-          <w:lang w:val="en-US"/>
-        </w:rPr>
-        <w:t xml:space="preserve">Comms Application Automation Intern. </w:t>
-      </w:r>
-    </w:p>
-    <w:p>
-      <w:pPr>
-        <w:pStyle w:val="Body"/>
+        <w:bidi w:val="0"/>
+        <w:ind w:right="0"/>
+        <w:jc w:val="left"/>
+        <w:rPr>
+          <w:i w:val="1"/>
+          <w:iCs w:val="1"/>
+          <w:rtl w:val="0"/>
+          <w:lang w:val="en-US"/>
+        </w:rPr>
+      </w:pPr>
+      <w:r>
+        <w:rPr>
+          <w:i w:val="1"/>
+          <w:iCs w:val="1"/>
+          <w:rtl w:val="0"/>
+          <w:lang w:val="en-US"/>
+        </w:rPr>
+        <w:t xml:space="preserve">SWE intern in Internet Technologies Team as a position of Comms Application Automation Intern. </w:t>
+      </w:r>
+    </w:p>
+    <w:p>
+      <w:pPr>
+        <w:pStyle w:val="Body A"/>
         <w:rPr>
           <w:b w:val="1"/>
           <w:bCs w:val="1"/>
@@ -456,7 +426,7 @@
     </w:p>
     <w:p>
       <w:pPr>
-        <w:pStyle w:val="Body"/>
+        <w:pStyle w:val="Body A"/>
         <w:rPr>
           <w:rFonts w:ascii="Arial" w:cs="Arial" w:hAnsi="Arial" w:eastAsia="Arial"/>
           <w:i w:val="1"/>
@@ -481,47 +451,23 @@
           <w:rtl w:val="0"/>
           <w:lang w:val="en-US"/>
         </w:rPr>
-        <w:t>Research Software Engineer</w:t>
-      </w:r>
-      <w:r>
-        <w:rPr>
-          <w:i w:val="1"/>
-          <w:iCs w:val="1"/>
-          <w:rtl w:val="0"/>
-          <w:lang w:val="en-US"/>
-        </w:rPr>
-        <w:t xml:space="preserve">, </w:t>
-      </w:r>
-      <w:r>
-        <w:rPr>
-          <w:i w:val="1"/>
-          <w:iCs w:val="1"/>
-          <w:rtl w:val="0"/>
-          <w:lang w:val="en-US"/>
-        </w:rPr>
-        <w:t xml:space="preserve">NASA THP 2017 Project              </w:t>
-        <w:tab/>
-        <w:tab/>
-        <w:tab/>
-        <w:t xml:space="preserve">October 2018 - </w:t>
-      </w:r>
-      <w:r>
-        <w:rPr>
-          <w:i w:val="1"/>
-          <w:iCs w:val="1"/>
-          <w:rtl w:val="0"/>
-          <w:lang w:val="en-US"/>
-        </w:rPr>
-        <w:t>May 2021</w:t>
-      </w:r>
-    </w:p>
-    <w:p>
-      <w:pPr>
-        <w:pStyle w:val="Body"/>
+        <w:t xml:space="preserve">Research Software Engineer, NASA THP 2017 Project              </w:t>
+        <w:tab/>
+        <w:tab/>
+        <w:tab/>
+        <w:t>October 2018 - May 2021</w:t>
+      </w:r>
+    </w:p>
+    <w:p>
+      <w:pPr>
+        <w:pStyle w:val="Body A"/>
         <w:numPr>
           <w:ilvl w:val="1"/>
           <w:numId w:val="3"/>
         </w:numPr>
+        <w:rPr>
+          <w:lang w:val="en-US"/>
+        </w:rPr>
       </w:pPr>
       <w:r>
         <w:rPr>
@@ -532,6 +478,7 @@
       </w:r>
       <w:r>
         <w:rPr>
+          <w:rFonts w:ascii="Arial Unicode MS" w:hAnsi="Arial Unicode MS" w:hint="default"/>
           <w:rtl w:val="1"/>
           <w:lang w:val="ar-SA" w:bidi="ar-SA"/>
         </w:rPr>
@@ -553,25 +500,21 @@
     </w:p>
     <w:p>
       <w:pPr>
-        <w:pStyle w:val="Body"/>
+        <w:pStyle w:val="Body A"/>
         <w:numPr>
           <w:ilvl w:val="1"/>
           <w:numId w:val="3"/>
         </w:numPr>
-      </w:pPr>
-      <w:r>
-        <w:rPr>
-          <w:rtl w:val="0"/>
-          <w:lang w:val="en-US"/>
-        </w:rPr>
-        <w:t>Duties include</w:t>
-      </w:r>
-      <w:r>
-        <w:rPr>
-          <w:rtl w:val="0"/>
-          <w:lang w:val="en-US"/>
-        </w:rPr>
-        <w:t>d</w:t>
+        <w:rPr>
+          <w:lang w:val="en-US"/>
+        </w:rPr>
+      </w:pPr>
+      <w:r>
+        <w:rPr>
+          <w:rtl w:val="0"/>
+          <w:lang w:val="en-US"/>
+        </w:rPr>
+        <w:t>Duties included</w:t>
       </w:r>
       <w:r>
         <w:rPr>
@@ -584,37 +527,19 @@
           <w:rtl w:val="0"/>
           <w:lang w:val="en-US"/>
         </w:rPr>
-        <w:t>developing</w:t>
-      </w:r>
-      <w:r>
-        <w:rPr>
-          <w:rtl w:val="0"/>
-          <w:lang w:val="en-US"/>
-        </w:rPr>
-        <w:t xml:space="preserve"> and maintaining applications mainly written in C, C++, </w:t>
-      </w:r>
-      <w:r>
-        <w:rPr>
-          <w:rtl w:val="0"/>
-          <w:lang w:val="en-US"/>
-        </w:rPr>
-        <w:t>MATLAB</w:t>
-      </w:r>
-      <w:r>
-        <w:rPr>
-          <w:rtl w:val="0"/>
-          <w:lang w:val="en-US"/>
-        </w:rPr>
-        <w:t xml:space="preserve">, and Python. </w:t>
-      </w:r>
-    </w:p>
-    <w:p>
-      <w:pPr>
-        <w:pStyle w:val="Body"/>
+        <w:t xml:space="preserve">developing and maintaining applications mainly written in C, C++, MATLAB, and Python. </w:t>
+      </w:r>
+    </w:p>
+    <w:p>
+      <w:pPr>
+        <w:pStyle w:val="Body A"/>
         <w:numPr>
           <w:ilvl w:val="1"/>
           <w:numId w:val="3"/>
         </w:numPr>
+        <w:rPr>
+          <w:lang w:val="en-US"/>
+        </w:rPr>
       </w:pPr>
       <w:r>
         <w:rPr>
@@ -625,6 +550,7 @@
       </w:r>
       <w:r>
         <w:rPr>
+          <w:rFonts w:ascii="Arial Unicode MS" w:hAnsi="Arial Unicode MS" w:hint="default"/>
           <w:rtl w:val="1"/>
           <w:lang w:val="ar-SA" w:bidi="ar-SA"/>
         </w:rPr>
@@ -652,7 +578,7 @@
     </w:p>
     <w:p>
       <w:pPr>
-        <w:pStyle w:val="Body"/>
+        <w:pStyle w:val="Body A"/>
         <w:rPr>
           <w:b w:val="1"/>
           <w:bCs w:val="1"/>
@@ -661,7 +587,7 @@
     </w:p>
     <w:p>
       <w:pPr>
-        <w:pStyle w:val="Body"/>
+        <w:pStyle w:val="Body A"/>
         <w:rPr>
           <w:i w:val="1"/>
           <w:iCs w:val="1"/>
@@ -702,11 +628,14 @@
     </w:p>
     <w:p>
       <w:pPr>
-        <w:pStyle w:val="Body"/>
+        <w:pStyle w:val="Body A"/>
         <w:numPr>
           <w:ilvl w:val="1"/>
           <w:numId w:val="3"/>
         </w:numPr>
+        <w:rPr>
+          <w:lang w:val="en-US"/>
+        </w:rPr>
       </w:pPr>
       <w:r>
         <w:rPr>
@@ -727,11 +656,14 @@
     </w:p>
     <w:p>
       <w:pPr>
-        <w:pStyle w:val="Body"/>
+        <w:pStyle w:val="Body A"/>
         <w:numPr>
           <w:ilvl w:val="1"/>
           <w:numId w:val="3"/>
         </w:numPr>
+        <w:rPr>
+          <w:lang w:val="en-US"/>
+        </w:rPr>
       </w:pPr>
       <w:r>
         <w:rPr>
@@ -783,16 +715,16 @@
     </w:p>
     <w:p>
       <w:pPr>
-        <w:pStyle w:val="Body"/>
-        <w:rPr>
-          <w:i w:val="1"/>
-          <w:iCs w:val="1"/>
-        </w:rPr>
-      </w:pPr>
-    </w:p>
-    <w:p>
-      <w:pPr>
-        <w:pStyle w:val="Body"/>
+        <w:pStyle w:val="Body A"/>
+        <w:rPr>
+          <w:i w:val="1"/>
+          <w:iCs w:val="1"/>
+        </w:rPr>
+      </w:pPr>
+    </w:p>
+    <w:p>
+      <w:pPr>
+        <w:pStyle w:val="Body A"/>
         <w:rPr>
           <w:i w:val="1"/>
           <w:iCs w:val="1"/>
@@ -833,11 +765,14 @@
     </w:p>
     <w:p>
       <w:pPr>
-        <w:pStyle w:val="Body"/>
+        <w:pStyle w:val="Body A"/>
         <w:numPr>
           <w:ilvl w:val="1"/>
           <w:numId w:val="3"/>
         </w:numPr>
+        <w:rPr>
+          <w:lang w:val="en-US"/>
+        </w:rPr>
       </w:pPr>
       <w:r>
         <w:rPr>
@@ -849,37 +784,26 @@
     </w:p>
     <w:p>
       <w:pPr>
-        <w:pStyle w:val="Body"/>
+        <w:pStyle w:val="Body A"/>
         <w:numPr>
           <w:ilvl w:val="2"/>
           <w:numId w:val="3"/>
         </w:numPr>
-      </w:pPr>
-      <w:r>
-        <w:rPr>
-          <w:rtl w:val="0"/>
-          <w:lang w:val="en-US"/>
-        </w:rPr>
-        <w:t>Used Java with JavaFX framework</w:t>
-      </w:r>
-      <w:r>
-        <w:rPr>
-          <w:rtl w:val="0"/>
-          <w:lang w:val="en-US"/>
-        </w:rPr>
-        <w:t xml:space="preserve"> and u</w:t>
-      </w:r>
-      <w:r>
-        <w:rPr>
-          <w:rtl w:val="0"/>
-          <w:lang w:val="en-US"/>
-        </w:rPr>
-        <w:t>sed multithreading to perform multiple GET REST requests simultaneously</w:t>
-      </w:r>
-    </w:p>
-    <w:p>
-      <w:pPr>
-        <w:pStyle w:val="Body"/>
+        <w:rPr>
+          <w:lang w:val="en-US"/>
+        </w:rPr>
+      </w:pPr>
+      <w:r>
+        <w:rPr>
+          <w:rtl w:val="0"/>
+          <w:lang w:val="en-US"/>
+        </w:rPr>
+        <w:t>Used Java with JavaFX framework and used multithreading to perform multiple GET REST requests simultaneously</w:t>
+      </w:r>
+    </w:p>
+    <w:p>
+      <w:pPr>
+        <w:pStyle w:val="Body A"/>
         <w:rPr>
           <w:b w:val="1"/>
           <w:bCs w:val="1"/>
@@ -896,7 +820,7 @@
     </w:p>
     <w:p>
       <w:pPr>
-        <w:pStyle w:val="Body"/>
+        <w:pStyle w:val="Body A"/>
         <w:rPr>
           <w:i w:val="1"/>
           <w:iCs w:val="1"/>
@@ -973,30 +897,26 @@
     </w:p>
     <w:p>
       <w:pPr>
-        <w:pStyle w:val="Body"/>
+        <w:pStyle w:val="Body A"/>
         <w:numPr>
           <w:ilvl w:val="1"/>
           <w:numId w:val="3"/>
         </w:numPr>
-      </w:pPr>
-      <w:r>
-        <w:rPr>
-          <w:rtl w:val="0"/>
-          <w:lang w:val="en-US"/>
-        </w:rPr>
-        <w:t xml:space="preserve">Built with </w:t>
-      </w:r>
-      <w:r>
-        <w:rPr>
-          <w:rtl w:val="0"/>
-          <w:lang w:val="en-US"/>
-        </w:rPr>
-        <w:t>Swift, UIKit, and Firebase. A scavenger type app that encourages users to physically go around the map and view the pictures taken by other users only if the user is within 100m of the photo. This was a semester long team project with two other developers.</w:t>
-      </w:r>
-    </w:p>
-    <w:p>
-      <w:pPr>
-        <w:pStyle w:val="Body"/>
+        <w:rPr>
+          <w:lang w:val="en-US"/>
+        </w:rPr>
+      </w:pPr>
+      <w:r>
+        <w:rPr>
+          <w:rtl w:val="0"/>
+          <w:lang w:val="en-US"/>
+        </w:rPr>
+        <w:t>Built with Swift, UIKit, and Firebase. A scavenger type app that encourages users to physically go around the map and view the pictures taken by other users only if the user is within 100m of the photo. This was a semester long team project with two other developers.</w:t>
+      </w:r>
+    </w:p>
+    <w:p>
+      <w:pPr>
+        <w:pStyle w:val="Body A"/>
         <w:numPr>
           <w:ilvl w:val="1"/>
           <w:numId w:val="3"/>
@@ -1066,7 +986,9 @@
         <w:ind w:left="189" w:hanging="189"/>
       </w:pPr>
       <w:rPr>
-        <w:rFonts w:hAnsi="Arial Unicode MS"/>
+        <w:rFonts w:ascii="Times New Roman" w:cs="Times New Roman" w:hAnsi="Times New Roman" w:eastAsia="Times New Roman"/>
+        <w:b w:val="0"/>
+        <w:bCs w:val="0"/>
         <w:i w:val="1"/>
         <w:iCs w:val="1"/>
         <w:caps w:val="0"/>
@@ -1094,7 +1016,9 @@
         <w:ind w:left="789" w:hanging="189"/>
       </w:pPr>
       <w:rPr>
-        <w:rFonts w:hAnsi="Arial Unicode MS"/>
+        <w:rFonts w:ascii="Calibri" w:cs="Calibri" w:hAnsi="Calibri" w:eastAsia="Calibri"/>
+        <w:b w:val="0"/>
+        <w:bCs w:val="0"/>
         <w:i w:val="1"/>
         <w:iCs w:val="1"/>
         <w:caps w:val="0"/>
@@ -1122,7 +1046,9 @@
         <w:ind w:left="1389" w:hanging="189"/>
       </w:pPr>
       <w:rPr>
-        <w:rFonts w:hAnsi="Arial Unicode MS"/>
+        <w:rFonts w:ascii="Calibri" w:cs="Calibri" w:hAnsi="Calibri" w:eastAsia="Calibri"/>
+        <w:b w:val="0"/>
+        <w:bCs w:val="0"/>
         <w:i w:val="1"/>
         <w:iCs w:val="1"/>
         <w:caps w:val="0"/>
@@ -1150,7 +1076,9 @@
         <w:ind w:left="1989" w:hanging="189"/>
       </w:pPr>
       <w:rPr>
-        <w:rFonts w:hAnsi="Arial Unicode MS"/>
+        <w:rFonts w:ascii="Calibri" w:cs="Calibri" w:hAnsi="Calibri" w:eastAsia="Calibri"/>
+        <w:b w:val="0"/>
+        <w:bCs w:val="0"/>
         <w:i w:val="1"/>
         <w:iCs w:val="1"/>
         <w:caps w:val="0"/>
@@ -1178,7 +1106,9 @@
         <w:ind w:left="2589" w:hanging="189"/>
       </w:pPr>
       <w:rPr>
-        <w:rFonts w:hAnsi="Arial Unicode MS"/>
+        <w:rFonts w:ascii="Calibri" w:cs="Calibri" w:hAnsi="Calibri" w:eastAsia="Calibri"/>
+        <w:b w:val="0"/>
+        <w:bCs w:val="0"/>
         <w:i w:val="1"/>
         <w:iCs w:val="1"/>
         <w:caps w:val="0"/>
@@ -1206,7 +1136,9 @@
         <w:ind w:left="3189" w:hanging="189"/>
       </w:pPr>
       <w:rPr>
-        <w:rFonts w:hAnsi="Arial Unicode MS"/>
+        <w:rFonts w:ascii="Calibri" w:cs="Calibri" w:hAnsi="Calibri" w:eastAsia="Calibri"/>
+        <w:b w:val="0"/>
+        <w:bCs w:val="0"/>
         <w:i w:val="1"/>
         <w:iCs w:val="1"/>
         <w:caps w:val="0"/>
@@ -1234,7 +1166,9 @@
         <w:ind w:left="3789" w:hanging="189"/>
       </w:pPr>
       <w:rPr>
-        <w:rFonts w:hAnsi="Arial Unicode MS"/>
+        <w:rFonts w:ascii="Calibri" w:cs="Calibri" w:hAnsi="Calibri" w:eastAsia="Calibri"/>
+        <w:b w:val="0"/>
+        <w:bCs w:val="0"/>
         <w:i w:val="1"/>
         <w:iCs w:val="1"/>
         <w:caps w:val="0"/>
@@ -1262,7 +1196,9 @@
         <w:ind w:left="4389" w:hanging="189"/>
       </w:pPr>
       <w:rPr>
-        <w:rFonts w:hAnsi="Arial Unicode MS"/>
+        <w:rFonts w:ascii="Calibri" w:cs="Calibri" w:hAnsi="Calibri" w:eastAsia="Calibri"/>
+        <w:b w:val="0"/>
+        <w:bCs w:val="0"/>
         <w:i w:val="1"/>
         <w:iCs w:val="1"/>
         <w:caps w:val="0"/>
@@ -1290,7 +1226,9 @@
         <w:ind w:left="4989" w:hanging="189"/>
       </w:pPr>
       <w:rPr>
-        <w:rFonts w:hAnsi="Arial Unicode MS"/>
+        <w:rFonts w:ascii="Calibri" w:cs="Calibri" w:hAnsi="Calibri" w:eastAsia="Calibri"/>
+        <w:b w:val="0"/>
+        <w:bCs w:val="0"/>
         <w:i w:val="1"/>
         <w:iCs w:val="1"/>
         <w:caps w:val="0"/>
@@ -1328,7 +1266,9 @@
           <w:ind w:left="189" w:hanging="189"/>
         </w:pPr>
         <w:rPr>
-          <w:rFonts w:hAnsi="Arial Unicode MS"/>
+          <w:rFonts w:ascii="Times New Roman" w:cs="Times New Roman" w:hAnsi="Times New Roman" w:eastAsia="Times New Roman"/>
+          <w:b w:val="0"/>
+          <w:bCs w:val="0"/>
           <w:i w:val="1"/>
           <w:iCs w:val="1"/>
           <w:caps w:val="0"/>
@@ -1358,7 +1298,11 @@
           <w:ind w:left="789" w:hanging="189"/>
         </w:pPr>
         <w:rPr>
-          <w:rFonts w:hAnsi="Arial Unicode MS"/>
+          <w:rFonts w:ascii="Calibri" w:cs="Calibri" w:hAnsi="Calibri" w:eastAsia="Calibri"/>
+          <w:b w:val="0"/>
+          <w:bCs w:val="0"/>
+          <w:i w:val="0"/>
+          <w:iCs w:val="0"/>
           <w:caps w:val="0"/>
           <w:smallCaps w:val="0"/>
           <w:strike w:val="0"/>
@@ -1386,7 +1330,11 @@
           <w:ind w:left="1389" w:hanging="189"/>
         </w:pPr>
         <w:rPr>
-          <w:rFonts w:hAnsi="Arial Unicode MS"/>
+          <w:rFonts w:ascii="Calibri" w:cs="Calibri" w:hAnsi="Calibri" w:eastAsia="Calibri"/>
+          <w:b w:val="0"/>
+          <w:bCs w:val="0"/>
+          <w:i w:val="0"/>
+          <w:iCs w:val="0"/>
           <w:caps w:val="0"/>
           <w:smallCaps w:val="0"/>
           <w:strike w:val="0"/>
@@ -1414,7 +1362,11 @@
           <w:ind w:left="1989" w:hanging="189"/>
         </w:pPr>
         <w:rPr>
-          <w:rFonts w:hAnsi="Arial Unicode MS"/>
+          <w:rFonts w:ascii="Calibri" w:cs="Calibri" w:hAnsi="Calibri" w:eastAsia="Calibri"/>
+          <w:b w:val="0"/>
+          <w:bCs w:val="0"/>
+          <w:i w:val="0"/>
+          <w:iCs w:val="0"/>
           <w:caps w:val="0"/>
           <w:smallCaps w:val="0"/>
           <w:strike w:val="0"/>
@@ -1442,7 +1394,11 @@
           <w:ind w:left="2589" w:hanging="189"/>
         </w:pPr>
         <w:rPr>
-          <w:rFonts w:hAnsi="Arial Unicode MS"/>
+          <w:rFonts w:ascii="Calibri" w:cs="Calibri" w:hAnsi="Calibri" w:eastAsia="Calibri"/>
+          <w:b w:val="0"/>
+          <w:bCs w:val="0"/>
+          <w:i w:val="0"/>
+          <w:iCs w:val="0"/>
           <w:caps w:val="0"/>
           <w:smallCaps w:val="0"/>
           <w:strike w:val="0"/>
@@ -1470,7 +1426,11 @@
           <w:ind w:left="3189" w:hanging="189"/>
         </w:pPr>
         <w:rPr>
-          <w:rFonts w:hAnsi="Arial Unicode MS"/>
+          <w:rFonts w:ascii="Calibri" w:cs="Calibri" w:hAnsi="Calibri" w:eastAsia="Calibri"/>
+          <w:b w:val="0"/>
+          <w:bCs w:val="0"/>
+          <w:i w:val="0"/>
+          <w:iCs w:val="0"/>
           <w:caps w:val="0"/>
           <w:smallCaps w:val="0"/>
           <w:strike w:val="0"/>
@@ -1498,7 +1458,11 @@
           <w:ind w:left="3789" w:hanging="189"/>
         </w:pPr>
         <w:rPr>
-          <w:rFonts w:hAnsi="Arial Unicode MS"/>
+          <w:rFonts w:ascii="Calibri" w:cs="Calibri" w:hAnsi="Calibri" w:eastAsia="Calibri"/>
+          <w:b w:val="0"/>
+          <w:bCs w:val="0"/>
+          <w:i w:val="0"/>
+          <w:iCs w:val="0"/>
           <w:caps w:val="0"/>
           <w:smallCaps w:val="0"/>
           <w:strike w:val="0"/>
@@ -1526,7 +1490,11 @@
           <w:ind w:left="4389" w:hanging="189"/>
         </w:pPr>
         <w:rPr>
-          <w:rFonts w:hAnsi="Arial Unicode MS"/>
+          <w:rFonts w:ascii="Calibri" w:cs="Calibri" w:hAnsi="Calibri" w:eastAsia="Calibri"/>
+          <w:b w:val="0"/>
+          <w:bCs w:val="0"/>
+          <w:i w:val="0"/>
+          <w:iCs w:val="0"/>
           <w:caps w:val="0"/>
           <w:smallCaps w:val="0"/>
           <w:strike w:val="0"/>
@@ -1554,7 +1522,11 @@
           <w:ind w:left="4989" w:hanging="189"/>
         </w:pPr>
         <w:rPr>
-          <w:rFonts w:hAnsi="Arial Unicode MS"/>
+          <w:rFonts w:ascii="Calibri" w:cs="Calibri" w:hAnsi="Calibri" w:eastAsia="Calibri"/>
+          <w:b w:val="0"/>
+          <w:bCs w:val="0"/>
+          <w:i w:val="0"/>
+          <w:iCs w:val="0"/>
           <w:caps w:val="0"/>
           <w:smallCaps w:val="0"/>
           <w:strike w:val="0"/>
@@ -1731,9 +1703,9 @@
       </w14:textFill>
     </w:rPr>
   </w:style>
-  <w:style w:type="paragraph" w:styleId="Body">
-    <w:name w:val="Body"/>
-    <w:next w:val="Body"/>
+  <w:style w:type="paragraph" w:styleId="Body A">
+    <w:name w:val="Body A"/>
+    <w:next w:val="Body A"/>
     <w:pPr>
       <w:keepNext w:val="0"/>
       <w:keepLines w:val="0"/>
@@ -1767,8 +1739,9 @@
       <w:u w:val="none" w:color="000000"/>
       <w:shd w:val="nil" w:color="auto" w:fill="auto"/>
       <w:vertAlign w:val="baseline"/>
-      <w14:textOutline>
+      <w14:textOutline w14:w="12700" w14:cap="flat">
         <w14:noFill/>
+        <w14:miter w14:lim="400000"/>
       </w14:textOutline>
       <w14:textFill>
         <w14:solidFill>
@@ -1981,17 +1954,17 @@
         <a:solidFill>
           <a:srgbClr val="FFFFFF"/>
         </a:solidFill>
-        <a:ln w="12700" cap="flat">
+        <a:ln w="25400" cap="flat">
           <a:solidFill>
             <a:schemeClr val="accent1"/>
           </a:solidFill>
           <a:prstDash val="solid"/>
-          <a:miter lim="800000"/>
+          <a:round/>
         </a:ln>
         <a:effectLst/>
         <a:sp3d/>
       </a:spPr>
-      <a:bodyPr rot="0" spcFirstLastPara="1" vertOverflow="overflow" horzOverflow="overflow" vert="horz" wrap="square" lIns="45719" tIns="45719" rIns="45719" bIns="45719" numCol="1" spcCol="38100" rtlCol="0" anchor="ctr" upright="0">
+      <a:bodyPr rot="0" spcFirstLastPara="1" vertOverflow="overflow" horzOverflow="overflow" vert="horz" wrap="square" lIns="45718" tIns="45718" rIns="45718" bIns="45718" numCol="1" spcCol="38100" rtlCol="0" anchor="ctr" upright="0">
         <a:spAutoFit/>
       </a:bodyPr>
       <a:lstStyle>
@@ -2019,10 +1992,10 @@
             </a:solidFill>
             <a:effectLst/>
             <a:uFillTx/>
-            <a:latin typeface="Calibri"/>
-            <a:ea typeface="Calibri"/>
-            <a:cs typeface="Calibri"/>
-            <a:sym typeface="Calibri"/>
+            <a:latin typeface="+mn-lt"/>
+            <a:ea typeface="+mn-ea"/>
+            <a:cs typeface="+mn-cs"/>
+            <a:sym typeface="Helvetica Neue"/>
           </a:defRPr>
         </a:defPPr>
         <a:lvl1pPr marL="0" marR="0" indent="0" algn="l" defTabSz="914400" rtl="0" fontAlgn="auto" latinLnBrk="1" hangingPunct="0">
@@ -2270,12 +2243,12 @@
     <a:lnDef>
       <a:spPr>
         <a:noFill/>
-        <a:ln w="12700" cap="flat">
+        <a:ln w="25400" cap="flat">
           <a:solidFill>
             <a:schemeClr val="accent1"/>
           </a:solidFill>
           <a:prstDash val="solid"/>
-          <a:miter lim="800000"/>
+          <a:round/>
         </a:ln>
         <a:effectLst/>
         <a:sp3d/>
@@ -2562,7 +2535,7 @@
         <a:effectLst/>
         <a:sp3d/>
       </a:spPr>
-      <a:bodyPr rot="0" spcFirstLastPara="1" vertOverflow="overflow" horzOverflow="overflow" vert="horz" wrap="square" lIns="45719" tIns="45719" rIns="45719" bIns="45719" numCol="1" spcCol="38100" rtlCol="0" anchor="t" upright="0">
+      <a:bodyPr rot="0" spcFirstLastPara="1" vertOverflow="overflow" horzOverflow="overflow" vert="horz" wrap="square" lIns="45718" tIns="45718" rIns="45718" bIns="45718" numCol="1" spcCol="38100" rtlCol="0" anchor="t" upright="0">
         <a:spAutoFit/>
       </a:bodyPr>
       <a:lstStyle>
@@ -2590,10 +2563,10 @@
             </a:solidFill>
             <a:effectLst/>
             <a:uFillTx/>
-            <a:latin typeface="Calibri"/>
-            <a:ea typeface="Calibri"/>
-            <a:cs typeface="Calibri"/>
-            <a:sym typeface="Calibri"/>
+            <a:latin typeface="+mn-lt"/>
+            <a:ea typeface="+mn-ea"/>
+            <a:cs typeface="+mn-cs"/>
+            <a:sym typeface="Helvetica Neue"/>
           </a:defRPr>
         </a:defPPr>
         <a:lvl1pPr marL="0" marR="0" indent="0" algn="l" defTabSz="914400" rtl="0" fontAlgn="auto" latinLnBrk="1" hangingPunct="0">

</xml_diff>